<commit_message>
Writer, Reader, Quote fix and formatting
</commit_message>
<xml_diff>
--- a/BoerseDataConvert/Документация.docx
+++ b/BoerseDataConvert/Документация.docx
@@ -10,7 +10,6 @@
           <w:bCs/>
           <w:sz w:val="72"/>
           <w:szCs w:val="72"/>
-          <w:lang w:val="bg-BG"/>
         </w:rPr>
       </w:pPr>
     </w:p>
@@ -85,26 +84,21 @@
         <w:rPr>
           <w:sz w:val="36"/>
           <w:szCs w:val="36"/>
-          <w:lang w:val="bg-BG"/>
-        </w:rPr>
-        <w:t>За</w:t>
-      </w:r>
+        </w:rPr>
+        <w:t>B</w:t>
+      </w:r>
+      <w:bookmarkStart w:id="0" w:name="_GoBack"/>
+      <w:bookmarkEnd w:id="0"/>
+      <w:proofErr w:type="spellStart"/>
       <w:r>
         <w:rPr>
           <w:sz w:val="36"/>
           <w:szCs w:val="36"/>
           <w:lang w:val="bg-BG"/>
         </w:rPr>
-        <w:t xml:space="preserve"> </w:t>
-      </w:r>
-      <w:r>
-        <w:rPr>
-          <w:sz w:val="36"/>
-          <w:szCs w:val="36"/>
-          <w:lang w:val="bg-BG"/>
-        </w:rPr>
-        <w:t>BoerseDataConvert</w:t>
-      </w:r>
+        <w:t>oerseDataConvert</w:t>
+      </w:r>
+      <w:proofErr w:type="spellEnd"/>
     </w:p>
     <w:p>
       <w:pPr>
@@ -417,53 +411,6 @@
     </w:p>
     <w:p>
       <w:pPr>
-        <w:pStyle w:val="a3"/>
-        <w:numPr>
-          <w:ilvl w:val="0"/>
-          <w:numId w:val="1"/>
-        </w:numPr>
-        <w:jc w:val="both"/>
-        <w:rPr>
-          <w:sz w:val="28"/>
-          <w:szCs w:val="28"/>
-          <w:lang w:val="bg-BG"/>
-        </w:rPr>
-      </w:pPr>
-      <w:r>
-        <w:rPr>
-          <w:sz w:val="28"/>
-          <w:szCs w:val="28"/>
-        </w:rPr>
-        <w:t>E</w:t>
-      </w:r>
-      <w:r>
-        <w:rPr>
-          <w:sz w:val="28"/>
-          <w:szCs w:val="28"/>
-          <w:lang w:val="bg-BG"/>
-        </w:rPr>
-        <w:t xml:space="preserve">дин </w:t>
-      </w:r>
-      <w:r>
-        <w:rPr>
-          <w:sz w:val="28"/>
-          <w:szCs w:val="28"/>
-          <w:lang w:val="bg-BG"/>
-        </w:rPr>
-        <w:t xml:space="preserve">клас, който обработва компресирани архиви – </w:t>
-      </w:r>
-      <w:proofErr w:type="spellStart"/>
-      <w:r>
-        <w:rPr>
-          <w:sz w:val="28"/>
-          <w:szCs w:val="28"/>
-        </w:rPr>
-        <w:t>ZipHandler</w:t>
-      </w:r>
-      <w:proofErr w:type="spellEnd"/>
-    </w:p>
-    <w:p>
-      <w:pPr>
         <w:pStyle w:val="2"/>
         <w:rPr>
           <w:sz w:val="36"/>
@@ -665,7 +612,6 @@
         <w:rPr>
           <w:sz w:val="28"/>
           <w:szCs w:val="28"/>
-          <w:lang w:val="de-DE"/>
         </w:rPr>
       </w:pPr>
       <w:r>
@@ -681,7 +627,6 @@
         <w:rPr>
           <w:sz w:val="28"/>
           <w:szCs w:val="28"/>
-          <w:lang w:val="de-DE"/>
         </w:rPr>
         <w:t>J</w:t>
       </w:r>
@@ -708,7 +653,6 @@
         <w:rPr>
           <w:sz w:val="28"/>
           <w:szCs w:val="28"/>
-          <w:lang w:val="de-DE"/>
         </w:rPr>
         <w:t>:</w:t>
       </w:r>
@@ -743,9 +687,49 @@
         <w:rPr>
           <w:sz w:val="28"/>
           <w:szCs w:val="28"/>
+          <w:lang w:val="bg-BG"/>
+        </w:rPr>
+        <w:t>:</w:t>
+      </w:r>
+      <w:r>
+        <w:rPr>
+          <w:sz w:val="28"/>
+          <w:szCs w:val="28"/>
           <w:lang w:val="de-DE"/>
         </w:rPr>
-        <w:t>:Raiffeisen Schweiz Genossenschaft</w:t>
+        <w:t>Raiffeisen</w:t>
+      </w:r>
+      <w:r>
+        <w:rPr>
+          <w:sz w:val="28"/>
+          <w:szCs w:val="28"/>
+          <w:lang w:val="bg-BG"/>
+        </w:rPr>
+        <w:t xml:space="preserve"> </w:t>
+      </w:r>
+      <w:r>
+        <w:rPr>
+          <w:sz w:val="28"/>
+          <w:szCs w:val="28"/>
+          <w:lang w:val="de-DE"/>
+        </w:rPr>
+        <w:t>Schweiz</w:t>
+      </w:r>
+      <w:r>
+        <w:rPr>
+          <w:sz w:val="28"/>
+          <w:szCs w:val="28"/>
+          <w:lang w:val="bg-BG"/>
+        </w:rPr>
+        <w:t xml:space="preserve"> </w:t>
+      </w:r>
+      <w:r>
+        <w:rPr>
+          <w:sz w:val="28"/>
+          <w:szCs w:val="28"/>
+          <w:lang w:val="de-DE"/>
+        </w:rPr>
+        <w:t>Genossenschaft</w:t>
       </w:r>
     </w:p>
     <w:p>
@@ -755,14 +739,14 @@
         <w:rPr>
           <w:sz w:val="28"/>
           <w:szCs w:val="28"/>
-          <w:lang w:val="de-DE"/>
-        </w:rPr>
-      </w:pPr>
-      <w:r>
-        <w:rPr>
-          <w:sz w:val="28"/>
-          <w:szCs w:val="28"/>
-          <w:lang w:val="de-DE"/>
+          <w:lang w:val="bg-BG"/>
+        </w:rPr>
+      </w:pPr>
+      <w:r>
+        <w:rPr>
+          <w:sz w:val="28"/>
+          <w:szCs w:val="28"/>
+          <w:lang w:val="bg-BG"/>
         </w:rPr>
         <w:t xml:space="preserve">. . . </w:t>
       </w:r>
@@ -773,1123 +757,1123 @@
         <w:rPr>
           <w:sz w:val="28"/>
           <w:szCs w:val="28"/>
-          <w:lang w:val="de-DE"/>
+          <w:lang w:val="bg-BG"/>
         </w:rPr>
       </w:pPr>
     </w:p>
     <w:p>
       <w:pPr>
         <w:pStyle w:val="2"/>
+        <w:rPr>
+          <w:sz w:val="36"/>
+          <w:szCs w:val="36"/>
+          <w:lang w:val="bg-BG"/>
+        </w:rPr>
+      </w:pPr>
+      <w:r>
+        <w:rPr>
+          <w:sz w:val="36"/>
+          <w:szCs w:val="36"/>
+          <w:lang w:val="bg-BG"/>
+        </w:rPr>
+        <w:t xml:space="preserve">Контролер – </w:t>
+      </w:r>
+      <w:proofErr w:type="spellStart"/>
+      <w:r>
         <w:rPr>
           <w:sz w:val="36"/>
           <w:szCs w:val="36"/>
           <w:lang w:val="de-DE"/>
         </w:rPr>
-      </w:pPr>
-      <w:r>
+        <w:t>RecordController</w:t>
+      </w:r>
+      <w:proofErr w:type="spellEnd"/>
+    </w:p>
+    <w:p>
+      <w:pPr>
+        <w:rPr>
+          <w:sz w:val="28"/>
+          <w:szCs w:val="28"/>
+          <w:lang w:val="bg-BG"/>
+        </w:rPr>
+      </w:pPr>
+      <w:proofErr w:type="spellStart"/>
+      <w:r>
+        <w:rPr>
+          <w:sz w:val="28"/>
+          <w:szCs w:val="28"/>
+          <w:lang w:val="de-DE"/>
+        </w:rPr>
+        <w:t>RecordController</w:t>
+      </w:r>
+      <w:proofErr w:type="spellEnd"/>
+      <w:r>
+        <w:rPr>
+          <w:sz w:val="28"/>
+          <w:szCs w:val="28"/>
+          <w:lang w:val="bg-BG"/>
+        </w:rPr>
+        <w:t xml:space="preserve"> съдържа метод </w:t>
+      </w:r>
+      <w:proofErr w:type="spellStart"/>
+      <w:r>
+        <w:rPr>
+          <w:sz w:val="28"/>
+          <w:szCs w:val="28"/>
+          <w:lang w:val="bg-BG"/>
+        </w:rPr>
+        <w:t>ConvertToXml</w:t>
+      </w:r>
+      <w:proofErr w:type="spellEnd"/>
+      <w:r>
+        <w:rPr>
+          <w:sz w:val="28"/>
+          <w:szCs w:val="28"/>
+          <w:lang w:val="bg-BG"/>
+        </w:rPr>
+        <w:t xml:space="preserve">(), който получава като аргумент </w:t>
+      </w:r>
+      <w:proofErr w:type="spellStart"/>
+      <w:r>
+        <w:rPr>
+          <w:sz w:val="28"/>
+          <w:szCs w:val="28"/>
+          <w:lang w:val="bg-BG"/>
+        </w:rPr>
+        <w:t>Record</w:t>
+      </w:r>
+      <w:proofErr w:type="spellEnd"/>
+      <w:r>
+        <w:rPr>
+          <w:sz w:val="28"/>
+          <w:szCs w:val="28"/>
+          <w:lang w:val="bg-BG"/>
+        </w:rPr>
+        <w:t xml:space="preserve"> и връща </w:t>
+      </w:r>
+      <w:r>
+        <w:rPr>
+          <w:sz w:val="28"/>
+          <w:szCs w:val="28"/>
+          <w:lang w:val="de-DE"/>
+        </w:rPr>
+        <w:t>XML</w:t>
+      </w:r>
+      <w:r>
+        <w:rPr>
+          <w:sz w:val="28"/>
+          <w:szCs w:val="28"/>
+          <w:lang w:val="bg-BG"/>
+        </w:rPr>
+        <w:t xml:space="preserve"> кода в </w:t>
+      </w:r>
+      <w:proofErr w:type="spellStart"/>
+      <w:r>
+        <w:rPr>
+          <w:sz w:val="28"/>
+          <w:szCs w:val="28"/>
+          <w:lang w:val="bg-BG"/>
+        </w:rPr>
+        <w:t>string</w:t>
+      </w:r>
+      <w:proofErr w:type="spellEnd"/>
+      <w:r>
+        <w:rPr>
+          <w:sz w:val="28"/>
+          <w:szCs w:val="28"/>
+          <w:lang w:val="bg-BG"/>
+        </w:rPr>
+        <w:t xml:space="preserve"> формат.</w:t>
+      </w:r>
+      <w:r>
+        <w:rPr>
+          <w:sz w:val="28"/>
+          <w:szCs w:val="28"/>
+          <w:lang w:val="bg-BG"/>
+        </w:rPr>
+        <w:t xml:space="preserve"> </w:t>
+      </w:r>
+      <w:r>
+        <w:rPr>
+          <w:sz w:val="28"/>
+          <w:szCs w:val="28"/>
+          <w:lang w:val="bg-BG"/>
+        </w:rPr>
+        <w:t xml:space="preserve">При неправилен таг или </w:t>
+      </w:r>
+      <w:r>
+        <w:rPr>
+          <w:sz w:val="28"/>
+          <w:szCs w:val="28"/>
+          <w:lang w:val="bg-BG"/>
+        </w:rPr>
+        <w:lastRenderedPageBreak/>
+        <w:t xml:space="preserve">неправилна стойност се хвърля подходящ </w:t>
+      </w:r>
+      <w:proofErr w:type="spellStart"/>
+      <w:r>
+        <w:rPr>
+          <w:sz w:val="28"/>
+          <w:szCs w:val="28"/>
+          <w:lang w:val="bg-BG"/>
+        </w:rPr>
+        <w:t>Exception</w:t>
+      </w:r>
+      <w:proofErr w:type="spellEnd"/>
+      <w:r>
+        <w:rPr>
+          <w:sz w:val="28"/>
+          <w:szCs w:val="28"/>
+          <w:lang w:val="bg-BG"/>
+        </w:rPr>
+        <w:t>, който посочва точно място на грешката</w:t>
+      </w:r>
+      <w:r>
+        <w:rPr>
+          <w:sz w:val="28"/>
+          <w:szCs w:val="28"/>
+          <w:lang w:val="bg-BG"/>
+        </w:rPr>
+        <w:t>.</w:t>
+      </w:r>
+    </w:p>
+    <w:p>
+      <w:pPr>
+        <w:rPr>
+          <w:sz w:val="28"/>
+          <w:szCs w:val="28"/>
+          <w:lang w:val="bg-BG"/>
+        </w:rPr>
+      </w:pPr>
+      <w:r>
+        <w:rPr>
+          <w:sz w:val="28"/>
+          <w:szCs w:val="28"/>
+          <w:lang w:val="bg-BG"/>
+        </w:rPr>
+        <w:t>Пример:</w:t>
+      </w:r>
+      <w:r>
+        <w:rPr>
+          <w:sz w:val="28"/>
+          <w:szCs w:val="28"/>
+          <w:lang w:val="bg-BG"/>
+        </w:rPr>
+        <w:t xml:space="preserve"> </w:t>
+      </w:r>
+      <w:proofErr w:type="spellStart"/>
+      <w:r>
+        <w:rPr>
+          <w:sz w:val="28"/>
+          <w:szCs w:val="28"/>
+          <w:lang w:val="de-DE"/>
+        </w:rPr>
+        <w:t>Record</w:t>
+      </w:r>
+      <w:proofErr w:type="spellEnd"/>
+      <w:r>
+        <w:rPr>
+          <w:sz w:val="28"/>
+          <w:szCs w:val="28"/>
+          <w:lang w:val="bg-BG"/>
+        </w:rPr>
+        <w:t xml:space="preserve"> </w:t>
+      </w:r>
+      <w:r>
+        <w:rPr>
+          <w:sz w:val="28"/>
+          <w:szCs w:val="28"/>
+          <w:lang w:val="bg-BG"/>
+        </w:rPr>
+        <w:t>с</w:t>
+      </w:r>
+      <w:r>
+        <w:rPr>
+          <w:sz w:val="28"/>
+          <w:szCs w:val="28"/>
+          <w:lang w:val="bg-BG"/>
+        </w:rPr>
+        <w:t>ъхранява следната информация</w:t>
+      </w:r>
+    </w:p>
+    <w:p>
+      <w:pPr>
+        <w:ind w:left="720"/>
+        <w:rPr>
+          <w:sz w:val="28"/>
+          <w:szCs w:val="28"/>
+          <w:lang w:val="bg-BG"/>
+        </w:rPr>
+      </w:pPr>
+      <w:r>
+        <w:rPr>
+          <w:sz w:val="28"/>
+          <w:szCs w:val="28"/>
+          <w:lang w:val="bg-BG"/>
+        </w:rPr>
+        <w:t>Dictionary&lt;string, string&gt; TagsValues</w:t>
+      </w:r>
+    </w:p>
+    <w:p>
+      <w:pPr>
+        <w:spacing w:after="0"/>
+        <w:ind w:left="1440"/>
+        <w:rPr>
+          <w:sz w:val="28"/>
+          <w:szCs w:val="28"/>
+          <w:lang w:val="bg-BG"/>
+        </w:rPr>
+      </w:pPr>
+      <w:r>
+        <w:rPr>
+          <w:sz w:val="28"/>
+          <w:szCs w:val="28"/>
+          <w:lang w:val="bg-BG"/>
+        </w:rPr>
+        <w:t>900:01</w:t>
+      </w:r>
+    </w:p>
+    <w:p>
+      <w:pPr>
+        <w:spacing w:after="0"/>
+        <w:ind w:left="1440"/>
+        <w:rPr>
+          <w:sz w:val="28"/>
+          <w:szCs w:val="28"/>
+          <w:lang w:val="bg-BG"/>
+        </w:rPr>
+      </w:pPr>
+      <w:r>
+        <w:rPr>
+          <w:sz w:val="28"/>
+          <w:szCs w:val="28"/>
+          <w:lang w:val="bg-BG"/>
+        </w:rPr>
+        <w:t>204:J</w:t>
+      </w:r>
+    </w:p>
+    <w:p>
+      <w:pPr>
+        <w:spacing w:after="0"/>
+        <w:ind w:left="1440"/>
+        <w:rPr>
+          <w:sz w:val="28"/>
+          <w:szCs w:val="28"/>
+          <w:lang w:val="bg-BG"/>
+        </w:rPr>
+      </w:pPr>
+      <w:r>
+        <w:rPr>
+          <w:sz w:val="28"/>
+          <w:szCs w:val="28"/>
+          <w:lang w:val="bg-BG"/>
+        </w:rPr>
+        <w:t>008:HSH Nordbank AG</w:t>
+      </w:r>
+    </w:p>
+    <w:p>
+      <w:pPr>
+        <w:spacing w:after="0"/>
+        <w:ind w:left="1440"/>
+        <w:rPr>
+          <w:sz w:val="28"/>
+          <w:szCs w:val="28"/>
+          <w:lang w:val="bg-BG"/>
+        </w:rPr>
+      </w:pPr>
+      <w:r>
+        <w:rPr>
+          <w:sz w:val="28"/>
+          <w:szCs w:val="28"/>
+          <w:lang w:val="bg-BG"/>
+        </w:rPr>
+        <w:t>205:150215</w:t>
+      </w:r>
+    </w:p>
+    <w:p>
+      <w:pPr>
+        <w:spacing w:after="0"/>
+        <w:ind w:left="1440"/>
+        <w:rPr>
+          <w:sz w:val="28"/>
+          <w:szCs w:val="28"/>
+          <w:lang w:val="bg-BG"/>
+        </w:rPr>
+      </w:pPr>
+      <w:r>
+        <w:rPr>
+          <w:sz w:val="28"/>
+          <w:szCs w:val="28"/>
+          <w:lang w:val="bg-BG"/>
+        </w:rPr>
+        <w:t>206:111138</w:t>
+      </w:r>
+    </w:p>
+    <w:p>
+      <w:pPr>
+        <w:spacing w:after="0"/>
+        <w:ind w:left="1440"/>
+        <w:rPr>
+          <w:sz w:val="28"/>
+          <w:szCs w:val="28"/>
+          <w:lang w:val="bg-BG"/>
+        </w:rPr>
+      </w:pPr>
+      <w:r>
+        <w:rPr>
+          <w:sz w:val="28"/>
+          <w:szCs w:val="28"/>
+          <w:lang w:val="bg-BG"/>
+        </w:rPr>
+        <w:t>460:HSH Nordbank</w:t>
+      </w:r>
+    </w:p>
+    <w:p>
+      <w:pPr>
+        <w:spacing w:after="0"/>
+        <w:ind w:left="1440"/>
+        <w:rPr>
+          <w:sz w:val="28"/>
+          <w:szCs w:val="28"/>
+          <w:lang w:val="bg-BG"/>
+        </w:rPr>
+      </w:pPr>
+      <w:r>
+        <w:rPr>
+          <w:sz w:val="28"/>
+          <w:szCs w:val="28"/>
+          <w:lang w:val="bg-BG"/>
+        </w:rPr>
+        <w:t>207:HSH Nordbank AG#Gerhart-Hauptmann-Platz 50#20095 Hamburg#Deutschland</w:t>
+      </w:r>
+    </w:p>
+    <w:p>
+      <w:pPr>
+        <w:spacing w:after="0"/>
+        <w:ind w:left="1440"/>
+        <w:rPr>
+          <w:sz w:val="28"/>
+          <w:szCs w:val="28"/>
+          <w:lang w:val="bg-BG"/>
+        </w:rPr>
+      </w:pPr>
+      <w:r>
+        <w:rPr>
+          <w:sz w:val="28"/>
+          <w:szCs w:val="28"/>
+          <w:lang w:val="bg-BG"/>
+        </w:rPr>
+        <w:t>208:info@hsh-nordbank.com</w:t>
+      </w:r>
+    </w:p>
+    <w:p>
+      <w:pPr>
+        <w:spacing w:after="0"/>
+        <w:ind w:left="1440"/>
+        <w:rPr>
+          <w:sz w:val="28"/>
+          <w:szCs w:val="28"/>
+          <w:lang w:val="bg-BG"/>
+        </w:rPr>
+      </w:pPr>
+      <w:r>
+        <w:rPr>
+          <w:sz w:val="28"/>
+          <w:szCs w:val="28"/>
+          <w:lang w:val="bg-BG"/>
+        </w:rPr>
+        <w:t>209:040 33330</w:t>
+      </w:r>
+    </w:p>
+    <w:p>
+      <w:pPr>
+        <w:spacing w:after="0"/>
+        <w:ind w:left="1440"/>
+        <w:rPr>
+          <w:sz w:val="28"/>
+          <w:szCs w:val="28"/>
+          <w:lang w:val="bg-BG"/>
+        </w:rPr>
+      </w:pPr>
+      <w:r>
+        <w:rPr>
+          <w:sz w:val="28"/>
+          <w:szCs w:val="28"/>
+          <w:lang w:val="bg-BG"/>
+        </w:rPr>
+        <w:t>210:https://www.hsh-nordbank.de</w:t>
+      </w:r>
+    </w:p>
+    <w:p>
+      <w:pPr>
+        <w:spacing w:after="0"/>
+        <w:ind w:left="1440"/>
+        <w:rPr>
+          <w:sz w:val="28"/>
+          <w:szCs w:val="28"/>
+          <w:lang w:val="bg-BG"/>
+        </w:rPr>
+      </w:pPr>
+      <w:r>
+        <w:rPr>
+          <w:sz w:val="28"/>
+          <w:szCs w:val="28"/>
+          <w:lang w:val="bg-BG"/>
+        </w:rPr>
+        <w:t>451:TUKDD90GPC79G1KOE162</w:t>
+      </w:r>
+    </w:p>
+    <w:p>
+      <w:pPr>
+        <w:spacing w:before="240" w:after="0"/>
+        <w:rPr>
+          <w:sz w:val="28"/>
+          <w:szCs w:val="28"/>
+          <w:lang w:val="bg-BG"/>
+        </w:rPr>
+      </w:pPr>
+      <w:r>
+        <w:rPr>
+          <w:sz w:val="28"/>
+          <w:szCs w:val="28"/>
+          <w:lang w:val="bg-BG"/>
+        </w:rPr>
+        <w:t>И ще бъде превърната във вида:</w:t>
+      </w:r>
+    </w:p>
+    <w:p>
+      <w:pPr>
+        <w:spacing w:after="0"/>
+        <w:ind w:firstLine="720"/>
+        <w:rPr>
+          <w:rFonts w:cstheme="minorHAnsi"/>
+          <w:sz w:val="24"/>
+          <w:szCs w:val="24"/>
+        </w:rPr>
+      </w:pPr>
+      <w:r>
+        <w:rPr>
+          <w:rFonts w:cstheme="minorHAnsi"/>
+          <w:sz w:val="24"/>
+          <w:szCs w:val="24"/>
+        </w:rPr>
+        <w:t>&lt;record id=”1”&gt;</w:t>
+      </w:r>
+    </w:p>
+    <w:p>
+      <w:pPr>
+        <w:pStyle w:val="Default"/>
+        <w:ind w:left="720" w:firstLine="720"/>
+        <w:rPr>
+          <w:rFonts w:asciiTheme="minorHAnsi" w:hAnsiTheme="minorHAnsi" w:cstheme="minorHAnsi"/>
+        </w:rPr>
+      </w:pPr>
+      <w:r>
+        <w:rPr>
+          <w:rFonts w:asciiTheme="minorHAnsi" w:hAnsiTheme="minorHAnsi" w:cstheme="minorHAnsi"/>
+        </w:rPr>
+        <w:t>&lt;Source&gt;01&lt;/Source&gt;</w:t>
+      </w:r>
+    </w:p>
+    <w:p>
+      <w:pPr>
+        <w:pStyle w:val="Default"/>
+        <w:ind w:left="720" w:firstLine="720"/>
+        <w:rPr>
+          <w:rFonts w:asciiTheme="minorHAnsi" w:hAnsiTheme="minorHAnsi" w:cstheme="minorHAnsi"/>
+        </w:rPr>
+      </w:pPr>
+      <w:r>
+        <w:rPr>
+          <w:rFonts w:asciiTheme="minorHAnsi" w:hAnsiTheme="minorHAnsi" w:cstheme="minorHAnsi"/>
+        </w:rPr>
+        <w:t>&lt;Active_status&gt;J&lt;/Active_status&gt;</w:t>
+      </w:r>
+    </w:p>
+    <w:p>
+      <w:pPr>
+        <w:spacing w:after="0"/>
+        <w:ind w:left="720" w:firstLine="720"/>
+        <w:rPr>
+          <w:rFonts w:cstheme="minorHAnsi"/>
+          <w:sz w:val="24"/>
+          <w:szCs w:val="24"/>
+        </w:rPr>
+      </w:pPr>
+      <w:r>
+        <w:rPr>
+          <w:rFonts w:cstheme="minorHAnsi"/>
+          <w:sz w:val="24"/>
+          <w:szCs w:val="24"/>
+        </w:rPr>
+        <w:t>&lt;Name_of_the_Issuer&gt;</w:t>
+      </w:r>
+      <w:r>
+        <w:rPr>
+          <w:rFonts w:cstheme="minorHAnsi"/>
+          <w:sz w:val="24"/>
+          <w:szCs w:val="24"/>
+          <w:lang w:val="bg-BG"/>
+        </w:rPr>
+        <w:t>HSH Nordbank AG</w:t>
+      </w:r>
+      <w:r>
+        <w:rPr>
+          <w:rFonts w:cstheme="minorHAnsi"/>
+          <w:sz w:val="24"/>
+          <w:szCs w:val="24"/>
+        </w:rPr>
+        <w:t>&lt;/Name_of_the_Issuer&gt;</w:t>
+      </w:r>
+    </w:p>
+    <w:p>
+      <w:pPr>
+        <w:spacing w:after="0"/>
+        <w:ind w:left="720" w:firstLine="720"/>
+        <w:rPr>
+          <w:rFonts w:cstheme="minorHAnsi"/>
+          <w:sz w:val="24"/>
+          <w:szCs w:val="24"/>
+        </w:rPr>
+      </w:pPr>
+      <w:r>
+        <w:rPr>
+          <w:rFonts w:cstheme="minorHAnsi"/>
+          <w:sz w:val="24"/>
+          <w:szCs w:val="24"/>
+        </w:rPr>
+        <w:t>&lt;Issuer_ID&gt;</w:t>
+      </w:r>
+      <w:r>
+        <w:rPr>
+          <w:rFonts w:cstheme="minorHAnsi"/>
+          <w:sz w:val="24"/>
+          <w:szCs w:val="24"/>
+          <w:lang w:val="bg-BG"/>
+        </w:rPr>
+        <w:t>150215</w:t>
+      </w:r>
+      <w:r>
+        <w:rPr>
+          <w:rFonts w:cstheme="minorHAnsi"/>
+          <w:sz w:val="24"/>
+          <w:szCs w:val="24"/>
+        </w:rPr>
+        <w:t>&lt;/Issuer_ID&gt;</w:t>
+      </w:r>
+    </w:p>
+    <w:p>
+      <w:pPr>
+        <w:spacing w:after="0"/>
+        <w:ind w:left="720" w:firstLine="720"/>
+        <w:rPr>
+          <w:rFonts w:cstheme="minorHAnsi"/>
+          <w:sz w:val="24"/>
+          <w:szCs w:val="24"/>
+        </w:rPr>
+      </w:pPr>
+      <w:r>
+        <w:rPr>
+          <w:rFonts w:cstheme="minorHAnsi"/>
+          <w:sz w:val="24"/>
+          <w:szCs w:val="24"/>
+        </w:rPr>
+        <w:t>&lt;Issuer_Group_ID&gt;</w:t>
+      </w:r>
+      <w:r>
+        <w:rPr>
+          <w:rFonts w:cstheme="minorHAnsi"/>
+          <w:sz w:val="24"/>
+          <w:szCs w:val="24"/>
+          <w:lang w:val="bg-BG"/>
+        </w:rPr>
+        <w:t>111138</w:t>
+      </w:r>
+      <w:r>
+        <w:rPr>
+          <w:rFonts w:cstheme="minorHAnsi"/>
+          <w:sz w:val="24"/>
+          <w:szCs w:val="24"/>
+        </w:rPr>
+        <w:t>&lt;/Issuer_Group_ID&gt;</w:t>
+      </w:r>
+    </w:p>
+    <w:p>
+      <w:pPr>
+        <w:spacing w:after="0"/>
+        <w:ind w:left="720" w:firstLine="720"/>
+        <w:rPr>
+          <w:rFonts w:cstheme="minorHAnsi"/>
+          <w:sz w:val="24"/>
+          <w:szCs w:val="24"/>
+        </w:rPr>
+      </w:pPr>
+      <w:r>
+        <w:rPr>
+          <w:rFonts w:cstheme="minorHAnsi"/>
+          <w:sz w:val="24"/>
+          <w:szCs w:val="24"/>
+        </w:rPr>
+        <w:t>&lt;Issuer_Group_Name&gt;</w:t>
+      </w:r>
+      <w:r>
+        <w:rPr>
+          <w:rFonts w:cstheme="minorHAnsi"/>
+          <w:sz w:val="24"/>
+          <w:szCs w:val="24"/>
+          <w:lang w:val="bg-BG"/>
+        </w:rPr>
+        <w:t>HSH Nordbank</w:t>
+      </w:r>
+      <w:r>
+        <w:rPr>
+          <w:rFonts w:cstheme="minorHAnsi"/>
+          <w:sz w:val="24"/>
+          <w:szCs w:val="24"/>
+        </w:rPr>
+        <w:t>&lt;/Issuer_Group_Name&gt;</w:t>
+      </w:r>
+    </w:p>
+    <w:p>
+      <w:pPr>
+        <w:spacing w:after="0"/>
+        <w:ind w:left="720" w:firstLine="720"/>
+        <w:rPr>
+          <w:rFonts w:cstheme="minorHAnsi"/>
+          <w:sz w:val="24"/>
+          <w:szCs w:val="24"/>
+          <w:lang w:val="de-DE"/>
+        </w:rPr>
+      </w:pPr>
+      <w:r>
+        <w:rPr>
+          <w:rFonts w:cstheme="minorHAnsi"/>
+          <w:sz w:val="24"/>
+          <w:szCs w:val="24"/>
+          <w:lang w:val="de-DE"/>
+        </w:rPr>
+        <w:t>&lt;</w:t>
+      </w:r>
+      <w:proofErr w:type="spellStart"/>
+      <w:r>
+        <w:rPr>
+          <w:rFonts w:cstheme="minorHAnsi"/>
+          <w:sz w:val="24"/>
+          <w:szCs w:val="24"/>
+          <w:lang w:val="de-DE"/>
+        </w:rPr>
+        <w:t>Issuer_address</w:t>
+      </w:r>
+      <w:proofErr w:type="spellEnd"/>
+      <w:r>
+        <w:rPr>
+          <w:rFonts w:cstheme="minorHAnsi"/>
+          <w:sz w:val="24"/>
+          <w:szCs w:val="24"/>
+          <w:lang w:val="de-DE"/>
+        </w:rPr>
+        <w:t xml:space="preserve">&gt;HSH </w:t>
+      </w:r>
+      <w:proofErr w:type="spellStart"/>
+      <w:r>
+        <w:rPr>
+          <w:rFonts w:cstheme="minorHAnsi"/>
+          <w:sz w:val="24"/>
+          <w:szCs w:val="24"/>
+          <w:lang w:val="de-DE"/>
+        </w:rPr>
+        <w:t>Nordbank</w:t>
+      </w:r>
+      <w:proofErr w:type="spellEnd"/>
+      <w:r>
+        <w:rPr>
+          <w:rFonts w:cstheme="minorHAnsi"/>
+          <w:sz w:val="24"/>
+          <w:szCs w:val="24"/>
+          <w:lang w:val="de-DE"/>
+        </w:rPr>
+        <w:t xml:space="preserve"> </w:t>
+      </w:r>
+      <w:proofErr w:type="spellStart"/>
+      <w:r>
+        <w:rPr>
+          <w:rFonts w:cstheme="minorHAnsi"/>
+          <w:sz w:val="24"/>
+          <w:szCs w:val="24"/>
+          <w:lang w:val="de-DE"/>
+        </w:rPr>
+        <w:t>AG#Gerhart-Hauptmann-Platz</w:t>
+      </w:r>
+      <w:proofErr w:type="spellEnd"/>
+      <w:r>
+        <w:rPr>
+          <w:rFonts w:cstheme="minorHAnsi"/>
+          <w:sz w:val="24"/>
+          <w:szCs w:val="24"/>
+          <w:lang w:val="de-DE"/>
+        </w:rPr>
+        <w:t xml:space="preserve"> 50#20095 </w:t>
+      </w:r>
+      <w:proofErr w:type="spellStart"/>
+      <w:r>
+        <w:rPr>
+          <w:rFonts w:cstheme="minorHAnsi"/>
+          <w:sz w:val="24"/>
+          <w:szCs w:val="24"/>
+          <w:lang w:val="de-DE"/>
+        </w:rPr>
+        <w:t>Hamburg#Deutschland</w:t>
+      </w:r>
+      <w:proofErr w:type="spellEnd"/>
+      <w:r>
+        <w:rPr>
+          <w:rFonts w:cstheme="minorHAnsi"/>
+          <w:sz w:val="24"/>
+          <w:szCs w:val="24"/>
+          <w:lang w:val="de-DE"/>
+        </w:rPr>
+        <w:t>&lt;/</w:t>
+      </w:r>
+      <w:proofErr w:type="spellStart"/>
+      <w:r>
+        <w:rPr>
+          <w:rFonts w:cstheme="minorHAnsi"/>
+          <w:sz w:val="24"/>
+          <w:szCs w:val="24"/>
+          <w:lang w:val="de-DE"/>
+        </w:rPr>
+        <w:t>Issuer_address</w:t>
+      </w:r>
+      <w:proofErr w:type="spellEnd"/>
+      <w:r>
+        <w:rPr>
+          <w:rFonts w:cstheme="minorHAnsi"/>
+          <w:sz w:val="24"/>
+          <w:szCs w:val="24"/>
+          <w:lang w:val="de-DE"/>
+        </w:rPr>
+        <w:t>&gt;</w:t>
+      </w:r>
+    </w:p>
+    <w:p>
+      <w:pPr>
+        <w:spacing w:after="0"/>
+        <w:ind w:left="720" w:firstLine="720"/>
+        <w:rPr>
+          <w:rFonts w:cstheme="minorHAnsi"/>
+          <w:sz w:val="24"/>
+          <w:szCs w:val="24"/>
+          <w:lang w:val="de-DE"/>
+        </w:rPr>
+      </w:pPr>
+      <w:r>
+        <w:rPr>
+          <w:rFonts w:cstheme="minorHAnsi"/>
+          <w:sz w:val="24"/>
+          <w:szCs w:val="24"/>
+          <w:lang w:val="de-DE"/>
+        </w:rPr>
+        <w:t>&lt;</w:t>
+      </w:r>
+      <w:proofErr w:type="spellStart"/>
+      <w:r>
+        <w:rPr>
+          <w:rFonts w:cstheme="minorHAnsi"/>
+          <w:sz w:val="24"/>
+          <w:szCs w:val="24"/>
+          <w:lang w:val="de-DE"/>
+        </w:rPr>
+        <w:t>Issuer_e_mail_address</w:t>
+      </w:r>
+      <w:proofErr w:type="spellEnd"/>
+      <w:r>
+        <w:rPr>
+          <w:rFonts w:cstheme="minorHAnsi"/>
+          <w:sz w:val="24"/>
+          <w:szCs w:val="24"/>
+          <w:lang w:val="de-DE"/>
+        </w:rPr>
+        <w:t>&gt;</w:t>
+      </w:r>
+      <w:r>
+        <w:rPr>
+          <w:rFonts w:cstheme="minorHAnsi"/>
+          <w:sz w:val="24"/>
+          <w:szCs w:val="24"/>
+          <w:lang w:val="bg-BG"/>
+        </w:rPr>
+        <w:t>info@hsh-nordbank.com</w:t>
+      </w:r>
+      <w:r>
+        <w:rPr>
+          <w:rFonts w:cstheme="minorHAnsi"/>
+          <w:sz w:val="24"/>
+          <w:szCs w:val="24"/>
+          <w:lang w:val="de-DE"/>
+        </w:rPr>
+        <w:t>&lt;/</w:t>
+      </w:r>
+      <w:proofErr w:type="spellStart"/>
+      <w:r>
+        <w:rPr>
+          <w:rFonts w:cstheme="minorHAnsi"/>
+          <w:sz w:val="24"/>
+          <w:szCs w:val="24"/>
+          <w:lang w:val="de-DE"/>
+        </w:rPr>
+        <w:t>Issuer_e_mail_address</w:t>
+      </w:r>
+      <w:proofErr w:type="spellEnd"/>
+      <w:r>
+        <w:rPr>
+          <w:rFonts w:cstheme="minorHAnsi"/>
+          <w:sz w:val="24"/>
+          <w:szCs w:val="24"/>
+          <w:lang w:val="de-DE"/>
+        </w:rPr>
+        <w:t>&gt;</w:t>
+      </w:r>
+    </w:p>
+    <w:p>
+      <w:pPr>
+        <w:spacing w:after="0"/>
+        <w:ind w:left="720" w:firstLine="720"/>
+        <w:rPr>
+          <w:rFonts w:cstheme="minorHAnsi"/>
+          <w:sz w:val="24"/>
+          <w:szCs w:val="24"/>
+        </w:rPr>
+      </w:pPr>
+      <w:r>
+        <w:rPr>
+          <w:rFonts w:cstheme="minorHAnsi"/>
+          <w:sz w:val="24"/>
+          <w:szCs w:val="24"/>
+        </w:rPr>
+        <w:t>&lt;Issuer_hotline&gt;</w:t>
+      </w:r>
+      <w:r>
+        <w:rPr>
+          <w:rFonts w:cstheme="minorHAnsi"/>
+          <w:sz w:val="24"/>
+          <w:szCs w:val="24"/>
+          <w:lang w:val="bg-BG"/>
+        </w:rPr>
+        <w:t>040 33330</w:t>
+      </w:r>
+      <w:r>
+        <w:rPr>
+          <w:rFonts w:cstheme="minorHAnsi"/>
+          <w:sz w:val="24"/>
+          <w:szCs w:val="24"/>
+        </w:rPr>
+        <w:t>&lt;/Issuer_hotline&gt;</w:t>
+      </w:r>
+    </w:p>
+    <w:p>
+      <w:pPr>
+        <w:spacing w:after="0"/>
+        <w:ind w:left="720" w:firstLine="720"/>
+        <w:rPr>
+          <w:rFonts w:cstheme="minorHAnsi"/>
+          <w:sz w:val="24"/>
+          <w:szCs w:val="24"/>
+        </w:rPr>
+      </w:pPr>
+      <w:r>
+        <w:rPr>
+          <w:rFonts w:cstheme="minorHAnsi"/>
+          <w:sz w:val="24"/>
+          <w:szCs w:val="24"/>
+        </w:rPr>
+        <w:t>&lt;Issuer_URL&gt;</w:t>
+      </w:r>
+      <w:r>
+        <w:rPr>
+          <w:rFonts w:cstheme="minorHAnsi"/>
+          <w:sz w:val="24"/>
+          <w:szCs w:val="24"/>
+          <w:lang w:val="bg-BG"/>
+        </w:rPr>
+        <w:t>https://www.hsh-nordbank.de</w:t>
+      </w:r>
+      <w:r>
+        <w:rPr>
+          <w:rFonts w:cstheme="minorHAnsi"/>
+          <w:sz w:val="24"/>
+          <w:szCs w:val="24"/>
+        </w:rPr>
+        <w:t>&lt;/Issuer_URL&gt;</w:t>
+      </w:r>
+    </w:p>
+    <w:p>
+      <w:pPr>
+        <w:spacing w:after="0"/>
+        <w:ind w:left="720" w:firstLine="720"/>
+        <w:rPr>
+          <w:rFonts w:cstheme="minorHAnsi"/>
+          <w:sz w:val="24"/>
+          <w:szCs w:val="24"/>
+        </w:rPr>
+      </w:pPr>
+      <w:r>
+        <w:rPr>
+          <w:rFonts w:cstheme="minorHAnsi"/>
+          <w:sz w:val="24"/>
+          <w:szCs w:val="24"/>
+        </w:rPr>
+        <w:t>&lt;LEI&gt;</w:t>
+      </w:r>
+      <w:r>
+        <w:rPr>
+          <w:rFonts w:cstheme="minorHAnsi"/>
+          <w:sz w:val="24"/>
+          <w:szCs w:val="24"/>
+          <w:lang w:val="bg-BG"/>
+        </w:rPr>
+        <w:t>TUKDD90GPC79G1KOE162</w:t>
+      </w:r>
+      <w:r>
+        <w:rPr>
+          <w:rFonts w:cstheme="minorHAnsi"/>
+          <w:sz w:val="24"/>
+          <w:szCs w:val="24"/>
+        </w:rPr>
+        <w:t>&lt;/LEI&gt;</w:t>
+      </w:r>
+    </w:p>
+    <w:p>
+      <w:pPr>
+        <w:spacing w:after="0"/>
+        <w:ind w:firstLine="720"/>
+        <w:rPr>
+          <w:rFonts w:cstheme="minorHAnsi"/>
+          <w:sz w:val="24"/>
+          <w:szCs w:val="24"/>
+        </w:rPr>
+      </w:pPr>
+      <w:r>
+        <w:rPr>
+          <w:rFonts w:cstheme="minorHAnsi"/>
+          <w:sz w:val="24"/>
+          <w:szCs w:val="24"/>
+        </w:rPr>
+        <w:t>&lt;/record&gt;</w:t>
+      </w:r>
+    </w:p>
+    <w:p>
+      <w:pPr>
+        <w:spacing w:after="0"/>
+        <w:rPr>
+          <w:rFonts w:cstheme="minorHAnsi"/>
+          <w:sz w:val="24"/>
+          <w:szCs w:val="24"/>
+        </w:rPr>
+      </w:pPr>
+    </w:p>
+    <w:p>
+      <w:pPr>
+        <w:pStyle w:val="2"/>
         <w:rPr>
           <w:sz w:val="36"/>
           <w:szCs w:val="36"/>
-          <w:lang w:val="bg-BG"/>
-        </w:rPr>
-        <w:t xml:space="preserve">Контролер – </w:t>
-      </w:r>
-      <w:proofErr w:type="spellStart"/>
+        </w:rPr>
+      </w:pPr>
       <w:r>
         <w:rPr>
           <w:sz w:val="36"/>
           <w:szCs w:val="36"/>
-          <w:lang w:val="de-DE"/>
-        </w:rPr>
-        <w:t>RecordController</w:t>
-      </w:r>
-      <w:proofErr w:type="spellEnd"/>
-    </w:p>
-    <w:p>
-      <w:pPr>
-        <w:rPr>
-          <w:sz w:val="28"/>
-          <w:szCs w:val="28"/>
-          <w:lang w:val="de-DE"/>
-        </w:rPr>
-      </w:pPr>
-      <w:proofErr w:type="spellStart"/>
-      <w:r>
-        <w:rPr>
-          <w:sz w:val="28"/>
-          <w:szCs w:val="28"/>
-          <w:lang w:val="de-DE"/>
-        </w:rPr>
-        <w:t>RecordController</w:t>
-      </w:r>
-      <w:proofErr w:type="spellEnd"/>
-      <w:r>
-        <w:rPr>
-          <w:sz w:val="28"/>
-          <w:szCs w:val="28"/>
-          <w:lang w:val="bg-BG"/>
-        </w:rPr>
-        <w:t xml:space="preserve"> съдържа метод </w:t>
-      </w:r>
-      <w:proofErr w:type="spellStart"/>
-      <w:r>
-        <w:rPr>
-          <w:sz w:val="28"/>
-          <w:szCs w:val="28"/>
-          <w:lang w:val="bg-BG"/>
-        </w:rPr>
-        <w:t>ConvertToXml</w:t>
-      </w:r>
-      <w:proofErr w:type="spellEnd"/>
-      <w:r>
-        <w:rPr>
-          <w:sz w:val="28"/>
-          <w:szCs w:val="28"/>
-          <w:lang w:val="bg-BG"/>
-        </w:rPr>
-        <w:t xml:space="preserve">(), който получава като аргумент </w:t>
-      </w:r>
-      <w:proofErr w:type="spellStart"/>
-      <w:r>
-        <w:rPr>
-          <w:sz w:val="28"/>
-          <w:szCs w:val="28"/>
-          <w:lang w:val="bg-BG"/>
-        </w:rPr>
-        <w:t>Record</w:t>
-      </w:r>
-      <w:proofErr w:type="spellEnd"/>
-      <w:r>
-        <w:rPr>
-          <w:sz w:val="28"/>
-          <w:szCs w:val="28"/>
-          <w:lang w:val="bg-BG"/>
-        </w:rPr>
-        <w:t xml:space="preserve"> и връща </w:t>
-      </w:r>
-      <w:r>
-        <w:rPr>
-          <w:sz w:val="28"/>
-          <w:szCs w:val="28"/>
-          <w:lang w:val="de-DE"/>
-        </w:rPr>
-        <w:t>XML</w:t>
-      </w:r>
-      <w:r>
-        <w:rPr>
-          <w:sz w:val="28"/>
-          <w:szCs w:val="28"/>
-          <w:lang w:val="bg-BG"/>
-        </w:rPr>
-        <w:t xml:space="preserve"> кода в </w:t>
-      </w:r>
-      <w:proofErr w:type="spellStart"/>
-      <w:r>
-        <w:rPr>
-          <w:sz w:val="28"/>
-          <w:szCs w:val="28"/>
-          <w:lang w:val="bg-BG"/>
-        </w:rPr>
-        <w:t>string</w:t>
-      </w:r>
-      <w:proofErr w:type="spellEnd"/>
-      <w:r>
-        <w:rPr>
-          <w:sz w:val="28"/>
-          <w:szCs w:val="28"/>
-          <w:lang w:val="bg-BG"/>
-        </w:rPr>
-        <w:t xml:space="preserve"> формат.</w:t>
-      </w:r>
-      <w:r>
-        <w:rPr>
-          <w:sz w:val="28"/>
-          <w:szCs w:val="28"/>
-          <w:lang w:val="de-DE"/>
-        </w:rPr>
-        <w:t xml:space="preserve"> </w:t>
-      </w:r>
-      <w:r>
-        <w:rPr>
-          <w:sz w:val="28"/>
-          <w:szCs w:val="28"/>
-          <w:lang w:val="bg-BG"/>
-        </w:rPr>
-        <w:t xml:space="preserve">При неправилен таг или </w:t>
-      </w:r>
-      <w:r>
-        <w:rPr>
-          <w:sz w:val="28"/>
-          <w:szCs w:val="28"/>
-          <w:lang w:val="bg-BG"/>
-        </w:rPr>
-        <w:lastRenderedPageBreak/>
-        <w:t xml:space="preserve">неправилна стойност се хвърля подходящ </w:t>
-      </w:r>
-      <w:proofErr w:type="spellStart"/>
-      <w:r>
-        <w:rPr>
-          <w:sz w:val="28"/>
-          <w:szCs w:val="28"/>
-          <w:lang w:val="bg-BG"/>
-        </w:rPr>
-        <w:t>Exception</w:t>
-      </w:r>
-      <w:proofErr w:type="spellEnd"/>
-      <w:r>
-        <w:rPr>
-          <w:sz w:val="28"/>
-          <w:szCs w:val="28"/>
-          <w:lang w:val="bg-BG"/>
-        </w:rPr>
-        <w:t>, който посочва точно място на грешката</w:t>
-      </w:r>
-      <w:r>
-        <w:rPr>
-          <w:sz w:val="28"/>
-          <w:szCs w:val="28"/>
-          <w:lang w:val="de-DE"/>
-        </w:rPr>
-        <w:t>.</w:t>
-      </w:r>
-    </w:p>
-    <w:p>
-      <w:pPr>
-        <w:rPr>
-          <w:sz w:val="28"/>
-          <w:szCs w:val="28"/>
-          <w:lang w:val="bg-BG"/>
-        </w:rPr>
-      </w:pPr>
-      <w:r>
-        <w:rPr>
-          <w:sz w:val="28"/>
-          <w:szCs w:val="28"/>
-          <w:lang w:val="bg-BG"/>
-        </w:rPr>
-        <w:t>Пример:</w:t>
-      </w:r>
-      <w:r>
-        <w:rPr>
-          <w:sz w:val="28"/>
-          <w:szCs w:val="28"/>
-          <w:lang w:val="de-DE"/>
-        </w:rPr>
-        <w:t xml:space="preserve"> </w:t>
-      </w:r>
-      <w:proofErr w:type="spellStart"/>
-      <w:r>
-        <w:rPr>
-          <w:sz w:val="28"/>
-          <w:szCs w:val="28"/>
-          <w:lang w:val="de-DE"/>
-        </w:rPr>
-        <w:t>Record</w:t>
-      </w:r>
-      <w:proofErr w:type="spellEnd"/>
-      <w:r>
-        <w:rPr>
-          <w:sz w:val="28"/>
-          <w:szCs w:val="28"/>
-          <w:lang w:val="de-DE"/>
-        </w:rPr>
-        <w:t xml:space="preserve"> </w:t>
-      </w:r>
-      <w:r>
-        <w:rPr>
-          <w:sz w:val="28"/>
-          <w:szCs w:val="28"/>
-          <w:lang w:val="bg-BG"/>
-        </w:rPr>
-        <w:t>с</w:t>
-      </w:r>
-      <w:r>
-        <w:rPr>
-          <w:sz w:val="28"/>
-          <w:szCs w:val="28"/>
-          <w:lang w:val="bg-BG"/>
-        </w:rPr>
-        <w:t>ъхранява следната информация</w:t>
-      </w:r>
-    </w:p>
-    <w:p>
-      <w:pPr>
-        <w:ind w:left="720"/>
-        <w:rPr>
-          <w:sz w:val="28"/>
-          <w:szCs w:val="28"/>
-          <w:lang w:val="bg-BG"/>
-        </w:rPr>
-      </w:pPr>
-      <w:r>
-        <w:rPr>
-          <w:sz w:val="28"/>
-          <w:szCs w:val="28"/>
-          <w:lang w:val="bg-BG"/>
-        </w:rPr>
-        <w:t>Dictionary&lt;string, string&gt; TagsValues</w:t>
-      </w:r>
-    </w:p>
-    <w:p>
-      <w:pPr>
-        <w:spacing w:after="0"/>
-        <w:ind w:left="1440"/>
-        <w:rPr>
-          <w:sz w:val="28"/>
-          <w:szCs w:val="28"/>
-          <w:lang w:val="bg-BG"/>
-        </w:rPr>
-      </w:pPr>
-      <w:r>
-        <w:rPr>
-          <w:sz w:val="28"/>
-          <w:szCs w:val="28"/>
-          <w:lang w:val="bg-BG"/>
-        </w:rPr>
-        <w:t>900:01</w:t>
-      </w:r>
-    </w:p>
-    <w:p>
-      <w:pPr>
-        <w:spacing w:after="0"/>
-        <w:ind w:left="1440"/>
-        <w:rPr>
-          <w:sz w:val="28"/>
-          <w:szCs w:val="28"/>
-          <w:lang w:val="bg-BG"/>
-        </w:rPr>
-      </w:pPr>
-      <w:r>
-        <w:rPr>
-          <w:sz w:val="28"/>
-          <w:szCs w:val="28"/>
-          <w:lang w:val="bg-BG"/>
-        </w:rPr>
-        <w:t>204:J</w:t>
-      </w:r>
-    </w:p>
-    <w:p>
-      <w:pPr>
-        <w:spacing w:after="0"/>
-        <w:ind w:left="1440"/>
-        <w:rPr>
-          <w:sz w:val="28"/>
-          <w:szCs w:val="28"/>
-          <w:lang w:val="bg-BG"/>
-        </w:rPr>
-      </w:pPr>
-      <w:r>
-        <w:rPr>
-          <w:sz w:val="28"/>
-          <w:szCs w:val="28"/>
-          <w:lang w:val="bg-BG"/>
-        </w:rPr>
-        <w:t>008:HSH Nordbank AG</w:t>
-      </w:r>
-    </w:p>
-    <w:p>
-      <w:pPr>
-        <w:spacing w:after="0"/>
-        <w:ind w:left="1440"/>
-        <w:rPr>
-          <w:sz w:val="28"/>
-          <w:szCs w:val="28"/>
-          <w:lang w:val="bg-BG"/>
-        </w:rPr>
-      </w:pPr>
-      <w:r>
-        <w:rPr>
-          <w:sz w:val="28"/>
-          <w:szCs w:val="28"/>
-          <w:lang w:val="bg-BG"/>
-        </w:rPr>
-        <w:t>205:150215</w:t>
-      </w:r>
-    </w:p>
-    <w:p>
-      <w:pPr>
-        <w:spacing w:after="0"/>
-        <w:ind w:left="1440"/>
-        <w:rPr>
-          <w:sz w:val="28"/>
-          <w:szCs w:val="28"/>
-          <w:lang w:val="bg-BG"/>
-        </w:rPr>
-      </w:pPr>
-      <w:r>
-        <w:rPr>
-          <w:sz w:val="28"/>
-          <w:szCs w:val="28"/>
-          <w:lang w:val="bg-BG"/>
-        </w:rPr>
-        <w:t>206:111138</w:t>
-      </w:r>
-    </w:p>
-    <w:p>
-      <w:pPr>
-        <w:spacing w:after="0"/>
-        <w:ind w:left="1440"/>
-        <w:rPr>
-          <w:sz w:val="28"/>
-          <w:szCs w:val="28"/>
-          <w:lang w:val="bg-BG"/>
-        </w:rPr>
-      </w:pPr>
-      <w:r>
-        <w:rPr>
-          <w:sz w:val="28"/>
-          <w:szCs w:val="28"/>
-          <w:lang w:val="bg-BG"/>
-        </w:rPr>
-        <w:t>460:HSH Nordbank</w:t>
-      </w:r>
-    </w:p>
-    <w:p>
-      <w:pPr>
-        <w:spacing w:after="0"/>
-        <w:ind w:left="1440"/>
-        <w:rPr>
-          <w:sz w:val="28"/>
-          <w:szCs w:val="28"/>
-          <w:lang w:val="bg-BG"/>
-        </w:rPr>
-      </w:pPr>
-      <w:r>
-        <w:rPr>
-          <w:sz w:val="28"/>
-          <w:szCs w:val="28"/>
-          <w:lang w:val="bg-BG"/>
-        </w:rPr>
-        <w:t>207:HSH Nordbank AG#Gerhart-Hauptmann-Platz 50#20095 Hamburg#Deutschland</w:t>
-      </w:r>
-    </w:p>
-    <w:p>
-      <w:pPr>
-        <w:spacing w:after="0"/>
-        <w:ind w:left="1440"/>
-        <w:rPr>
-          <w:sz w:val="28"/>
-          <w:szCs w:val="28"/>
-          <w:lang w:val="bg-BG"/>
-        </w:rPr>
-      </w:pPr>
-      <w:r>
-        <w:rPr>
-          <w:sz w:val="28"/>
-          <w:szCs w:val="28"/>
-          <w:lang w:val="bg-BG"/>
-        </w:rPr>
-        <w:t>208:info@hsh-nordbank.com</w:t>
-      </w:r>
-    </w:p>
-    <w:p>
-      <w:pPr>
-        <w:spacing w:after="0"/>
-        <w:ind w:left="1440"/>
-        <w:rPr>
-          <w:sz w:val="28"/>
-          <w:szCs w:val="28"/>
-          <w:lang w:val="bg-BG"/>
-        </w:rPr>
-      </w:pPr>
-      <w:r>
-        <w:rPr>
-          <w:sz w:val="28"/>
-          <w:szCs w:val="28"/>
-          <w:lang w:val="bg-BG"/>
-        </w:rPr>
-        <w:t>209:040 33330</w:t>
-      </w:r>
-    </w:p>
-    <w:p>
-      <w:pPr>
-        <w:spacing w:after="0"/>
-        <w:ind w:left="1440"/>
-        <w:rPr>
-          <w:sz w:val="28"/>
-          <w:szCs w:val="28"/>
-          <w:lang w:val="bg-BG"/>
-        </w:rPr>
-      </w:pPr>
-      <w:r>
-        <w:rPr>
-          <w:sz w:val="28"/>
-          <w:szCs w:val="28"/>
-          <w:lang w:val="bg-BG"/>
-        </w:rPr>
-        <w:t>210:https://www.hsh-nordbank.de</w:t>
-      </w:r>
-    </w:p>
-    <w:p>
-      <w:pPr>
-        <w:spacing w:after="0"/>
-        <w:ind w:left="1440"/>
-        <w:rPr>
-          <w:sz w:val="28"/>
-          <w:szCs w:val="28"/>
-          <w:lang w:val="bg-BG"/>
-        </w:rPr>
-      </w:pPr>
-      <w:r>
-        <w:rPr>
-          <w:sz w:val="28"/>
-          <w:szCs w:val="28"/>
-          <w:lang w:val="bg-BG"/>
-        </w:rPr>
-        <w:t>451:TUKDD90GPC79G1KOE162</w:t>
-      </w:r>
-    </w:p>
-    <w:p>
-      <w:pPr>
-        <w:spacing w:before="240" w:after="0"/>
-        <w:rPr>
-          <w:sz w:val="28"/>
-          <w:szCs w:val="28"/>
-          <w:lang w:val="bg-BG"/>
-        </w:rPr>
-      </w:pPr>
-      <w:r>
-        <w:rPr>
-          <w:sz w:val="28"/>
-          <w:szCs w:val="28"/>
-          <w:lang w:val="bg-BG"/>
-        </w:rPr>
-        <w:t>И ще бъде превърната във вида:</w:t>
-      </w:r>
-    </w:p>
-    <w:p>
-      <w:pPr>
-        <w:spacing w:after="0"/>
-        <w:ind w:firstLine="720"/>
-        <w:rPr>
-          <w:rFonts w:cstheme="minorHAnsi"/>
-          <w:sz w:val="24"/>
-          <w:szCs w:val="24"/>
-        </w:rPr>
-      </w:pPr>
-      <w:r>
-        <w:rPr>
-          <w:rFonts w:cstheme="minorHAnsi"/>
-          <w:sz w:val="24"/>
-          <w:szCs w:val="24"/>
-        </w:rPr>
-        <w:t>&lt;record id=”1”&gt;</w:t>
-      </w:r>
-    </w:p>
-    <w:p>
-      <w:pPr>
-        <w:pStyle w:val="Default"/>
-        <w:ind w:left="720" w:firstLine="720"/>
-        <w:rPr>
-          <w:rFonts w:asciiTheme="minorHAnsi" w:hAnsiTheme="minorHAnsi" w:cstheme="minorHAnsi"/>
-        </w:rPr>
-      </w:pPr>
-      <w:r>
-        <w:rPr>
-          <w:rFonts w:asciiTheme="minorHAnsi" w:hAnsiTheme="minorHAnsi" w:cstheme="minorHAnsi"/>
-        </w:rPr>
-        <w:t>&lt;Source&gt;01&lt;/Source&gt;</w:t>
-      </w:r>
-    </w:p>
-    <w:p>
-      <w:pPr>
-        <w:pStyle w:val="Default"/>
-        <w:ind w:left="720" w:firstLine="720"/>
-        <w:rPr>
-          <w:rFonts w:asciiTheme="minorHAnsi" w:hAnsiTheme="minorHAnsi" w:cstheme="minorHAnsi"/>
-        </w:rPr>
-      </w:pPr>
-      <w:r>
-        <w:rPr>
-          <w:rFonts w:asciiTheme="minorHAnsi" w:hAnsiTheme="minorHAnsi" w:cstheme="minorHAnsi"/>
-        </w:rPr>
-        <w:t>&lt;Active_status&gt;J&lt;/Active_status&gt;</w:t>
-      </w:r>
-    </w:p>
-    <w:p>
-      <w:pPr>
-        <w:spacing w:after="0"/>
-        <w:ind w:left="720" w:firstLine="720"/>
-        <w:rPr>
-          <w:rFonts w:cstheme="minorHAnsi"/>
-          <w:sz w:val="24"/>
-          <w:szCs w:val="24"/>
-        </w:rPr>
-      </w:pPr>
-      <w:r>
-        <w:rPr>
-          <w:rFonts w:cstheme="minorHAnsi"/>
-          <w:sz w:val="24"/>
-          <w:szCs w:val="24"/>
-        </w:rPr>
-        <w:t>&lt;Name_of_the_Issuer&gt;</w:t>
-      </w:r>
-      <w:r>
-        <w:rPr>
-          <w:rFonts w:cstheme="minorHAnsi"/>
-          <w:sz w:val="24"/>
-          <w:szCs w:val="24"/>
-          <w:lang w:val="bg-BG"/>
-        </w:rPr>
-        <w:t>HSH Nordbank AG</w:t>
-      </w:r>
-      <w:r>
-        <w:rPr>
-          <w:rFonts w:cstheme="minorHAnsi"/>
-          <w:sz w:val="24"/>
-          <w:szCs w:val="24"/>
-        </w:rPr>
-        <w:t>&lt;/Name_of_the_Issuer&gt;</w:t>
-      </w:r>
-    </w:p>
-    <w:p>
-      <w:pPr>
-        <w:spacing w:after="0"/>
-        <w:ind w:left="720" w:firstLine="720"/>
-        <w:rPr>
-          <w:rFonts w:cstheme="minorHAnsi"/>
-          <w:sz w:val="24"/>
-          <w:szCs w:val="24"/>
-        </w:rPr>
-      </w:pPr>
-      <w:r>
-        <w:rPr>
-          <w:rFonts w:cstheme="minorHAnsi"/>
-          <w:sz w:val="24"/>
-          <w:szCs w:val="24"/>
-        </w:rPr>
-        <w:t>&lt;Issuer_ID&gt;</w:t>
-      </w:r>
-      <w:r>
-        <w:rPr>
-          <w:rFonts w:cstheme="minorHAnsi"/>
-          <w:sz w:val="24"/>
-          <w:szCs w:val="24"/>
-          <w:lang w:val="bg-BG"/>
-        </w:rPr>
-        <w:t>150215</w:t>
-      </w:r>
-      <w:r>
-        <w:rPr>
-          <w:rFonts w:cstheme="minorHAnsi"/>
-          <w:sz w:val="24"/>
-          <w:szCs w:val="24"/>
-        </w:rPr>
-        <w:t>&lt;/Issuer_ID&gt;</w:t>
-      </w:r>
-    </w:p>
-    <w:p>
-      <w:pPr>
-        <w:spacing w:after="0"/>
-        <w:ind w:left="720" w:firstLine="720"/>
-        <w:rPr>
-          <w:rFonts w:cstheme="minorHAnsi"/>
-          <w:sz w:val="24"/>
-          <w:szCs w:val="24"/>
-        </w:rPr>
-      </w:pPr>
-      <w:r>
-        <w:rPr>
-          <w:rFonts w:cstheme="minorHAnsi"/>
-          <w:sz w:val="24"/>
-          <w:szCs w:val="24"/>
-        </w:rPr>
-        <w:t>&lt;Issuer_Group_ID&gt;</w:t>
-      </w:r>
-      <w:r>
-        <w:rPr>
-          <w:rFonts w:cstheme="minorHAnsi"/>
-          <w:sz w:val="24"/>
-          <w:szCs w:val="24"/>
-          <w:lang w:val="bg-BG"/>
-        </w:rPr>
-        <w:t>111138</w:t>
-      </w:r>
-      <w:r>
-        <w:rPr>
-          <w:rFonts w:cstheme="minorHAnsi"/>
-          <w:sz w:val="24"/>
-          <w:szCs w:val="24"/>
-        </w:rPr>
-        <w:t>&lt;/Issuer_Group_ID&gt;</w:t>
-      </w:r>
-    </w:p>
-    <w:p>
-      <w:pPr>
-        <w:spacing w:after="0"/>
-        <w:ind w:left="720" w:firstLine="720"/>
-        <w:rPr>
-          <w:rFonts w:cstheme="minorHAnsi"/>
-          <w:sz w:val="24"/>
-          <w:szCs w:val="24"/>
-        </w:rPr>
-      </w:pPr>
-      <w:r>
-        <w:rPr>
-          <w:rFonts w:cstheme="minorHAnsi"/>
-          <w:sz w:val="24"/>
-          <w:szCs w:val="24"/>
-        </w:rPr>
-        <w:t>&lt;Issuer_Group_Name&gt;</w:t>
-      </w:r>
-      <w:r>
-        <w:rPr>
-          <w:rFonts w:cstheme="minorHAnsi"/>
-          <w:sz w:val="24"/>
-          <w:szCs w:val="24"/>
-          <w:lang w:val="bg-BG"/>
-        </w:rPr>
-        <w:t>HSH Nordbank</w:t>
-      </w:r>
-      <w:r>
-        <w:rPr>
-          <w:rFonts w:cstheme="minorHAnsi"/>
-          <w:sz w:val="24"/>
-          <w:szCs w:val="24"/>
-        </w:rPr>
-        <w:t>&lt;/Issuer_Group_Name&gt;</w:t>
-      </w:r>
-    </w:p>
-    <w:p>
-      <w:pPr>
-        <w:spacing w:after="0"/>
-        <w:ind w:left="720" w:firstLine="720"/>
-        <w:rPr>
-          <w:rFonts w:cstheme="minorHAnsi"/>
-          <w:sz w:val="24"/>
-          <w:szCs w:val="24"/>
-          <w:lang w:val="de-DE"/>
-        </w:rPr>
-      </w:pPr>
-      <w:r>
-        <w:rPr>
-          <w:rFonts w:cstheme="minorHAnsi"/>
-          <w:sz w:val="24"/>
-          <w:szCs w:val="24"/>
-          <w:lang w:val="de-DE"/>
-        </w:rPr>
-        <w:t>&lt;</w:t>
-      </w:r>
-      <w:proofErr w:type="spellStart"/>
-      <w:r>
-        <w:rPr>
-          <w:rFonts w:cstheme="minorHAnsi"/>
-          <w:sz w:val="24"/>
-          <w:szCs w:val="24"/>
-          <w:lang w:val="de-DE"/>
-        </w:rPr>
-        <w:t>Issuer_address</w:t>
-      </w:r>
-      <w:proofErr w:type="spellEnd"/>
-      <w:r>
-        <w:rPr>
-          <w:rFonts w:cstheme="minorHAnsi"/>
-          <w:sz w:val="24"/>
-          <w:szCs w:val="24"/>
-          <w:lang w:val="de-DE"/>
-        </w:rPr>
-        <w:t xml:space="preserve">&gt;HSH </w:t>
-      </w:r>
-      <w:proofErr w:type="spellStart"/>
-      <w:r>
-        <w:rPr>
-          <w:rFonts w:cstheme="minorHAnsi"/>
-          <w:sz w:val="24"/>
-          <w:szCs w:val="24"/>
-          <w:lang w:val="de-DE"/>
-        </w:rPr>
-        <w:t>Nordbank</w:t>
-      </w:r>
-      <w:proofErr w:type="spellEnd"/>
-      <w:r>
-        <w:rPr>
-          <w:rFonts w:cstheme="minorHAnsi"/>
-          <w:sz w:val="24"/>
-          <w:szCs w:val="24"/>
-          <w:lang w:val="de-DE"/>
-        </w:rPr>
-        <w:t xml:space="preserve"> </w:t>
-      </w:r>
-      <w:proofErr w:type="spellStart"/>
-      <w:r>
-        <w:rPr>
-          <w:rFonts w:cstheme="minorHAnsi"/>
-          <w:sz w:val="24"/>
-          <w:szCs w:val="24"/>
-          <w:lang w:val="de-DE"/>
-        </w:rPr>
-        <w:t>AG#Gerhart-Hauptmann-Platz</w:t>
-      </w:r>
-      <w:proofErr w:type="spellEnd"/>
-      <w:r>
-        <w:rPr>
-          <w:rFonts w:cstheme="minorHAnsi"/>
-          <w:sz w:val="24"/>
-          <w:szCs w:val="24"/>
-          <w:lang w:val="de-DE"/>
-        </w:rPr>
-        <w:t xml:space="preserve"> 50#20095 </w:t>
-      </w:r>
-      <w:proofErr w:type="spellStart"/>
-      <w:r>
-        <w:rPr>
-          <w:rFonts w:cstheme="minorHAnsi"/>
-          <w:sz w:val="24"/>
-          <w:szCs w:val="24"/>
-          <w:lang w:val="de-DE"/>
-        </w:rPr>
-        <w:t>Hamburg#Deutschland</w:t>
-      </w:r>
-      <w:proofErr w:type="spellEnd"/>
-      <w:r>
-        <w:rPr>
-          <w:rFonts w:cstheme="minorHAnsi"/>
-          <w:sz w:val="24"/>
-          <w:szCs w:val="24"/>
-          <w:lang w:val="de-DE"/>
-        </w:rPr>
-        <w:t>&lt;/</w:t>
-      </w:r>
-      <w:proofErr w:type="spellStart"/>
-      <w:r>
-        <w:rPr>
-          <w:rFonts w:cstheme="minorHAnsi"/>
-          <w:sz w:val="24"/>
-          <w:szCs w:val="24"/>
-          <w:lang w:val="de-DE"/>
-        </w:rPr>
-        <w:t>Issuer_address</w:t>
-      </w:r>
-      <w:proofErr w:type="spellEnd"/>
-      <w:r>
-        <w:rPr>
-          <w:rFonts w:cstheme="minorHAnsi"/>
-          <w:sz w:val="24"/>
-          <w:szCs w:val="24"/>
-          <w:lang w:val="de-DE"/>
-        </w:rPr>
-        <w:t>&gt;</w:t>
-      </w:r>
-    </w:p>
-    <w:p>
-      <w:pPr>
-        <w:spacing w:after="0"/>
-        <w:ind w:left="720" w:firstLine="720"/>
-        <w:rPr>
-          <w:rFonts w:cstheme="minorHAnsi"/>
-          <w:sz w:val="24"/>
-          <w:szCs w:val="24"/>
-          <w:lang w:val="de-DE"/>
-        </w:rPr>
-      </w:pPr>
-      <w:r>
-        <w:rPr>
-          <w:rFonts w:cstheme="minorHAnsi"/>
-          <w:sz w:val="24"/>
-          <w:szCs w:val="24"/>
-          <w:lang w:val="de-DE"/>
-        </w:rPr>
-        <w:t>&lt;</w:t>
-      </w:r>
-      <w:proofErr w:type="spellStart"/>
-      <w:r>
-        <w:rPr>
-          <w:rFonts w:cstheme="minorHAnsi"/>
-          <w:sz w:val="24"/>
-          <w:szCs w:val="24"/>
-          <w:lang w:val="de-DE"/>
-        </w:rPr>
-        <w:t>Issuer_e_mail_address</w:t>
-      </w:r>
-      <w:proofErr w:type="spellEnd"/>
-      <w:r>
-        <w:rPr>
-          <w:rFonts w:cstheme="minorHAnsi"/>
-          <w:sz w:val="24"/>
-          <w:szCs w:val="24"/>
-          <w:lang w:val="de-DE"/>
-        </w:rPr>
-        <w:t>&gt;</w:t>
-      </w:r>
-      <w:r>
-        <w:rPr>
-          <w:rFonts w:cstheme="minorHAnsi"/>
-          <w:sz w:val="24"/>
-          <w:szCs w:val="24"/>
-          <w:lang w:val="bg-BG"/>
-        </w:rPr>
-        <w:t>info@hsh-nordbank.com</w:t>
-      </w:r>
-      <w:r>
-        <w:rPr>
-          <w:rFonts w:cstheme="minorHAnsi"/>
-          <w:sz w:val="24"/>
-          <w:szCs w:val="24"/>
-          <w:lang w:val="de-DE"/>
-        </w:rPr>
-        <w:t>&lt;/</w:t>
-      </w:r>
-      <w:proofErr w:type="spellStart"/>
-      <w:r>
-        <w:rPr>
-          <w:rFonts w:cstheme="minorHAnsi"/>
-          <w:sz w:val="24"/>
-          <w:szCs w:val="24"/>
-          <w:lang w:val="de-DE"/>
-        </w:rPr>
-        <w:t>Issuer_e_mail_address</w:t>
-      </w:r>
-      <w:proofErr w:type="spellEnd"/>
-      <w:r>
-        <w:rPr>
-          <w:rFonts w:cstheme="minorHAnsi"/>
-          <w:sz w:val="24"/>
-          <w:szCs w:val="24"/>
-          <w:lang w:val="de-DE"/>
-        </w:rPr>
-        <w:t>&gt;</w:t>
-      </w:r>
-    </w:p>
-    <w:p>
-      <w:pPr>
-        <w:spacing w:after="0"/>
-        <w:ind w:left="720" w:firstLine="720"/>
-        <w:rPr>
-          <w:rFonts w:cstheme="minorHAnsi"/>
-          <w:sz w:val="24"/>
-          <w:szCs w:val="24"/>
-        </w:rPr>
-      </w:pPr>
-      <w:r>
-        <w:rPr>
-          <w:rFonts w:cstheme="minorHAnsi"/>
-          <w:sz w:val="24"/>
-          <w:szCs w:val="24"/>
-        </w:rPr>
-        <w:t>&lt;Issuer_hotline&gt;</w:t>
-      </w:r>
-      <w:r>
-        <w:rPr>
-          <w:rFonts w:cstheme="minorHAnsi"/>
-          <w:sz w:val="24"/>
-          <w:szCs w:val="24"/>
-          <w:lang w:val="bg-BG"/>
-        </w:rPr>
-        <w:t>040 33330</w:t>
-      </w:r>
-      <w:r>
-        <w:rPr>
-          <w:rFonts w:cstheme="minorHAnsi"/>
-          <w:sz w:val="24"/>
-          <w:szCs w:val="24"/>
-        </w:rPr>
-        <w:t>&lt;/Issuer_hotline&gt;</w:t>
-      </w:r>
-    </w:p>
-    <w:p>
-      <w:pPr>
-        <w:spacing w:after="0"/>
-        <w:ind w:left="720" w:firstLine="720"/>
-        <w:rPr>
-          <w:rFonts w:cstheme="minorHAnsi"/>
-          <w:sz w:val="24"/>
-          <w:szCs w:val="24"/>
-        </w:rPr>
-      </w:pPr>
-      <w:r>
-        <w:rPr>
-          <w:rFonts w:cstheme="minorHAnsi"/>
-          <w:sz w:val="24"/>
-          <w:szCs w:val="24"/>
-        </w:rPr>
-        <w:t>&lt;Issuer_URL&gt;</w:t>
-      </w:r>
-      <w:r>
-        <w:rPr>
-          <w:rFonts w:cstheme="minorHAnsi"/>
-          <w:sz w:val="24"/>
-          <w:szCs w:val="24"/>
-          <w:lang w:val="bg-BG"/>
-        </w:rPr>
-        <w:t>https://www.hsh-nordbank.de</w:t>
-      </w:r>
-      <w:r>
-        <w:rPr>
-          <w:rFonts w:cstheme="minorHAnsi"/>
-          <w:sz w:val="24"/>
-          <w:szCs w:val="24"/>
-        </w:rPr>
-        <w:t>&lt;/Issuer_URL&gt;</w:t>
-      </w:r>
-    </w:p>
-    <w:p>
-      <w:pPr>
-        <w:spacing w:after="0"/>
-        <w:ind w:left="720" w:firstLine="720"/>
-        <w:rPr>
-          <w:rFonts w:cstheme="minorHAnsi"/>
-          <w:sz w:val="24"/>
-          <w:szCs w:val="24"/>
-        </w:rPr>
-      </w:pPr>
-      <w:r>
-        <w:rPr>
-          <w:rFonts w:cstheme="minorHAnsi"/>
-          <w:sz w:val="24"/>
-          <w:szCs w:val="24"/>
-        </w:rPr>
-        <w:t>&lt;LEI&gt;</w:t>
-      </w:r>
-      <w:r>
-        <w:rPr>
-          <w:rFonts w:cstheme="minorHAnsi"/>
-          <w:sz w:val="24"/>
-          <w:szCs w:val="24"/>
-          <w:lang w:val="bg-BG"/>
-        </w:rPr>
-        <w:t>TUKDD90GPC79G1KOE162</w:t>
-      </w:r>
-      <w:r>
-        <w:rPr>
-          <w:rFonts w:cstheme="minorHAnsi"/>
-          <w:sz w:val="24"/>
-          <w:szCs w:val="24"/>
-        </w:rPr>
-        <w:t>&lt;/LEI&gt;</w:t>
-      </w:r>
-    </w:p>
-    <w:p>
-      <w:pPr>
-        <w:spacing w:after="0"/>
-        <w:ind w:firstLine="720"/>
-        <w:rPr>
-          <w:rFonts w:cstheme="minorHAnsi"/>
-          <w:sz w:val="24"/>
-          <w:szCs w:val="24"/>
-        </w:rPr>
-      </w:pPr>
-      <w:r>
-        <w:rPr>
-          <w:rFonts w:cstheme="minorHAnsi"/>
-          <w:sz w:val="24"/>
-          <w:szCs w:val="24"/>
-        </w:rPr>
-        <w:t>&lt;/record&gt;</w:t>
-      </w:r>
-    </w:p>
-    <w:p>
-      <w:pPr>
-        <w:spacing w:after="0"/>
-        <w:rPr>
-          <w:rFonts w:cstheme="minorHAnsi"/>
-          <w:sz w:val="24"/>
-          <w:szCs w:val="24"/>
-        </w:rPr>
-      </w:pPr>
-    </w:p>
-    <w:p>
-      <w:pPr>
-        <w:pStyle w:val="2"/>
+          <w:lang w:val="bg-BG"/>
+        </w:rPr>
+        <w:t xml:space="preserve">Четец – </w:t>
+      </w:r>
+      <w:r>
         <w:rPr>
           <w:sz w:val="36"/>
           <w:szCs w:val="36"/>
         </w:rPr>
-      </w:pPr>
-      <w:r>
+        <w:t>Reader</w:t>
+      </w:r>
+    </w:p>
+    <w:p>
+      <w:pPr>
+        <w:rPr>
+          <w:sz w:val="28"/>
+          <w:szCs w:val="28"/>
+          <w:lang w:val="bg-BG"/>
+        </w:rPr>
+      </w:pPr>
+      <w:proofErr w:type="gramStart"/>
+      <w:r>
+        <w:rPr>
+          <w:sz w:val="28"/>
+          <w:szCs w:val="28"/>
+        </w:rPr>
+        <w:t>Reader</w:t>
+      </w:r>
+      <w:r>
+        <w:rPr>
+          <w:sz w:val="28"/>
+          <w:szCs w:val="28"/>
+          <w:lang w:val="bg-BG"/>
+        </w:rPr>
+        <w:t xml:space="preserve"> обхожда всички файлове и превръща всеки ред</w:t>
+      </w:r>
+      <w:r>
+        <w:rPr>
+          <w:sz w:val="28"/>
+          <w:szCs w:val="28"/>
+          <w:lang w:val="bg-BG"/>
+        </w:rPr>
+        <w:t xml:space="preserve"> (</w:t>
+      </w:r>
+      <w:r>
+        <w:rPr>
+          <w:sz w:val="28"/>
+          <w:szCs w:val="28"/>
+          <w:lang w:val="bg-BG"/>
+        </w:rPr>
+        <w:t xml:space="preserve">с изключение на първия и последния) </w:t>
+      </w:r>
+      <w:r>
+        <w:rPr>
+          <w:sz w:val="28"/>
+          <w:szCs w:val="28"/>
+          <w:lang w:val="bg-BG"/>
+        </w:rPr>
+        <w:t xml:space="preserve">в </w:t>
+      </w:r>
+      <w:r>
+        <w:rPr>
+          <w:sz w:val="28"/>
+          <w:szCs w:val="28"/>
+        </w:rPr>
+        <w:t>Record.</w:t>
+      </w:r>
+      <w:proofErr w:type="gramEnd"/>
+    </w:p>
+    <w:p>
+      <w:pPr>
+        <w:pStyle w:val="2"/>
         <w:rPr>
           <w:sz w:val="36"/>
           <w:szCs w:val="36"/>
-          <w:lang w:val="bg-BG"/>
-        </w:rPr>
-        <w:t xml:space="preserve">Четец – </w:t>
-      </w:r>
+        </w:rPr>
+      </w:pPr>
       <w:r>
         <w:rPr>
           <w:sz w:val="36"/>
           <w:szCs w:val="36"/>
-        </w:rPr>
-        <w:t>Reader</w:t>
-      </w:r>
-    </w:p>
-    <w:p>
-      <w:pPr>
-        <w:rPr>
-          <w:sz w:val="28"/>
-          <w:szCs w:val="28"/>
-          <w:lang w:val="bg-BG"/>
-        </w:rPr>
-      </w:pPr>
-      <w:proofErr w:type="gramStart"/>
-      <w:r>
-        <w:rPr>
-          <w:sz w:val="28"/>
-          <w:szCs w:val="28"/>
-        </w:rPr>
-        <w:t>Reader</w:t>
-      </w:r>
-      <w:r>
-        <w:rPr>
-          <w:sz w:val="28"/>
-          <w:szCs w:val="28"/>
-          <w:lang w:val="bg-BG"/>
-        </w:rPr>
-        <w:t xml:space="preserve"> обхожда всички файлове и превръща всеки ред</w:t>
-      </w:r>
-      <w:r>
-        <w:rPr>
-          <w:sz w:val="28"/>
-          <w:szCs w:val="28"/>
-          <w:lang w:val="bg-BG"/>
-        </w:rPr>
-        <w:t xml:space="preserve"> (</w:t>
-      </w:r>
-      <w:r>
-        <w:rPr>
-          <w:sz w:val="28"/>
-          <w:szCs w:val="28"/>
-          <w:lang w:val="bg-BG"/>
-        </w:rPr>
-        <w:t xml:space="preserve">с изключение на първия и последния) </w:t>
-      </w:r>
-      <w:r>
-        <w:rPr>
-          <w:sz w:val="28"/>
-          <w:szCs w:val="28"/>
-          <w:lang w:val="bg-BG"/>
-        </w:rPr>
-        <w:t xml:space="preserve">в </w:t>
-      </w:r>
-      <w:r>
-        <w:rPr>
-          <w:sz w:val="28"/>
-          <w:szCs w:val="28"/>
-        </w:rPr>
-        <w:t>Record.</w:t>
-      </w:r>
-      <w:proofErr w:type="gramEnd"/>
-    </w:p>
-    <w:p>
-      <w:pPr>
-        <w:pStyle w:val="2"/>
+          <w:lang w:val="bg-BG"/>
+        </w:rPr>
+        <w:lastRenderedPageBreak/>
+        <w:t xml:space="preserve">Записващ клас – </w:t>
+      </w:r>
+      <w:r>
         <w:rPr>
           <w:sz w:val="36"/>
           <w:szCs w:val="36"/>
         </w:rPr>
-      </w:pPr>
-      <w:r>
-        <w:rPr>
-          <w:sz w:val="36"/>
-          <w:szCs w:val="36"/>
-          <w:lang w:val="bg-BG"/>
-        </w:rPr>
-        <w:lastRenderedPageBreak/>
-        <w:t xml:space="preserve">Записващ клас – </w:t>
-      </w:r>
-      <w:r>
-        <w:rPr>
-          <w:sz w:val="36"/>
-          <w:szCs w:val="36"/>
-        </w:rPr>
         <w:t>Writer</w:t>
       </w:r>
     </w:p>
@@ -2024,8 +2008,6 @@
         </w:rPr>
         <w:t xml:space="preserve"> </w:t>
       </w:r>
-      <w:bookmarkStart w:id="0" w:name="_GoBack"/>
-      <w:bookmarkEnd w:id="0"/>
       <w:r>
         <w:rPr>
           <w:sz w:val="28"/>
@@ -3027,7 +3009,7 @@
   <a:extraClrSchemeLst/>
   <a:extLst>
     <a:ext uri="{05A4C25C-085E-4340-85A3-A5531E510DB2}">
-      <thm15:themeFamily xmlns="" xmlns:thm15="http://schemas.microsoft.com/office/thememl/2012/main" name="Office Theme" id="{62F939B6-93AF-4DB8-9C6B-D6C7DFDC589F}" vid="{4A3C46E8-61CC-4603-A589-7422A47A8E4A}"/>
+      <thm15:themeFamily xmlns:thm15="http://schemas.microsoft.com/office/thememl/2012/main" xmlns="" name="Office Theme" id="{62F939B6-93AF-4DB8-9C6B-D6C7DFDC589F}" vid="{4A3C46E8-61CC-4603-A589-7422A47A8E4A}"/>
     </a:ext>
   </a:extLst>
 </a:theme>
@@ -3038,7 +3020,7 @@
 </file>
 
 <file path=customXml/itemProps1.xml><?xml version="1.0" encoding="utf-8"?>
-<ds:datastoreItem xmlns:ds="http://schemas.openxmlformats.org/officeDocument/2006/customXml" ds:itemID="{4D164837-CDF7-4F47-ACE9-F105C1D5828D}">
+<ds:datastoreItem xmlns:ds="http://schemas.openxmlformats.org/officeDocument/2006/customXml" ds:itemID="{39B829E8-F8B8-45B2-989E-AC73CAA859D2}">
   <ds:schemaRefs>
     <ds:schemaRef ds:uri="http://schemas.openxmlformats.org/officeDocument/2006/bibliography"/>
   </ds:schemaRefs>

</xml_diff>

<commit_message>
Clear input dir if not empty and docs
</commit_message>
<xml_diff>
--- a/BoerseDataConvert/Документация.docx
+++ b/BoerseDataConvert/Документация.docx
@@ -87,150 +87,452 @@
         </w:rPr>
         <w:t>B</w:t>
       </w:r>
+      <w:proofErr w:type="spellStart"/>
+      <w:r>
+        <w:rPr>
+          <w:sz w:val="36"/>
+          <w:szCs w:val="36"/>
+          <w:lang w:val="bg-BG"/>
+        </w:rPr>
+        <w:t>oerseDataConvert</w:t>
+      </w:r>
+      <w:proofErr w:type="spellEnd"/>
+    </w:p>
+    <w:p>
+      <w:pPr>
+        <w:jc w:val="center"/>
+        <w:rPr>
+          <w:sz w:val="36"/>
+          <w:szCs w:val="36"/>
+          <w:lang w:val="bg-BG"/>
+        </w:rPr>
+      </w:pPr>
+    </w:p>
+    <w:p>
+      <w:pPr>
+        <w:jc w:val="center"/>
+        <w:rPr>
+          <w:sz w:val="36"/>
+          <w:szCs w:val="36"/>
+          <w:lang w:val="bg-BG"/>
+        </w:rPr>
+      </w:pPr>
+    </w:p>
+    <w:p>
+      <w:pPr>
+        <w:jc w:val="center"/>
+        <w:rPr>
+          <w:sz w:val="36"/>
+          <w:szCs w:val="36"/>
+          <w:lang w:val="bg-BG"/>
+        </w:rPr>
+      </w:pPr>
+    </w:p>
+    <w:p>
+      <w:pPr>
+        <w:jc w:val="center"/>
+        <w:rPr>
+          <w:sz w:val="36"/>
+          <w:szCs w:val="36"/>
+          <w:lang w:val="bg-BG"/>
+        </w:rPr>
+      </w:pPr>
+      <w:r>
+        <w:rPr>
+          <w:sz w:val="36"/>
+          <w:szCs w:val="36"/>
+          <w:lang w:val="bg-BG"/>
+        </w:rPr>
+        <w:t>Изготвили:</w:t>
+      </w:r>
+      <w:r>
+        <w:rPr>
+          <w:sz w:val="36"/>
+          <w:szCs w:val="36"/>
+          <w:lang w:val="bg-BG"/>
+        </w:rPr>
+        <w:t xml:space="preserve"> Деян Делчев и Димитър Бялков</w:t>
+      </w:r>
+    </w:p>
+    <w:p>
+      <w:pPr>
+        <w:jc w:val="center"/>
+        <w:rPr>
+          <w:sz w:val="36"/>
+          <w:szCs w:val="36"/>
+          <w:lang w:val="bg-BG"/>
+        </w:rPr>
+      </w:pPr>
+    </w:p>
+    <w:p>
+      <w:pPr>
+        <w:jc w:val="center"/>
+        <w:rPr>
+          <w:sz w:val="36"/>
+          <w:szCs w:val="36"/>
+          <w:lang w:val="bg-BG"/>
+        </w:rPr>
+      </w:pPr>
+    </w:p>
+    <w:p>
+      <w:pPr>
+        <w:jc w:val="center"/>
+        <w:rPr>
+          <w:sz w:val="36"/>
+          <w:szCs w:val="36"/>
+          <w:lang w:val="bg-BG"/>
+        </w:rPr>
+      </w:pPr>
+    </w:p>
+    <w:p>
+      <w:pPr>
+        <w:jc w:val="center"/>
+        <w:rPr>
+          <w:sz w:val="36"/>
+          <w:szCs w:val="36"/>
+          <w:lang w:val="bg-BG"/>
+        </w:rPr>
+      </w:pPr>
+    </w:p>
+    <w:p>
+      <w:pPr>
+        <w:jc w:val="center"/>
+        <w:rPr>
+          <w:sz w:val="36"/>
+          <w:szCs w:val="36"/>
+          <w:lang w:val="bg-BG"/>
+        </w:rPr>
+      </w:pPr>
+    </w:p>
+    <w:p>
+      <w:pPr>
+        <w:jc w:val="center"/>
+        <w:rPr>
+          <w:sz w:val="36"/>
+          <w:szCs w:val="36"/>
+          <w:lang w:val="bg-BG"/>
+        </w:rPr>
+      </w:pPr>
+    </w:p>
+    <w:p>
+      <w:pPr>
+        <w:rPr>
+          <w:sz w:val="36"/>
+          <w:szCs w:val="36"/>
+          <w:lang w:val="bg-BG"/>
+        </w:rPr>
+      </w:pPr>
+      <w:r>
+        <w:rPr>
+          <w:sz w:val="36"/>
+          <w:szCs w:val="36"/>
+          <w:lang w:val="bg-BG"/>
+        </w:rPr>
+        <w:br w:type="page"/>
+      </w:r>
+    </w:p>
+    <w:p>
+      <w:pPr>
+        <w:pStyle w:val="1"/>
+        <w:rPr>
+          <w:sz w:val="48"/>
+          <w:szCs w:val="48"/>
+          <w:lang w:val="bg-BG"/>
+        </w:rPr>
+      </w:pPr>
+      <w:r>
+        <w:rPr>
+          <w:sz w:val="48"/>
+          <w:szCs w:val="48"/>
+          <w:lang w:val="bg-BG"/>
+        </w:rPr>
+        <w:lastRenderedPageBreak/>
+        <w:t>Изисквания</w:t>
+      </w:r>
+    </w:p>
+    <w:p>
+      <w:pPr>
+        <w:rPr>
+          <w:sz w:val="28"/>
+          <w:lang w:val="bg-BG"/>
+        </w:rPr>
+      </w:pPr>
+      <w:r>
+        <w:rPr>
+          <w:sz w:val="28"/>
+          <w:lang w:val="bg-BG"/>
+        </w:rPr>
+        <w:t>Програмата се изпълнява чрез команден ред и изисква тези параметри:</w:t>
+      </w:r>
+    </w:p>
+    <w:p>
+      <w:pPr>
+        <w:rPr>
+          <w:sz w:val="28"/>
+          <w:lang w:val="bg-BG"/>
+        </w:rPr>
+      </w:pPr>
+      <w:r>
+        <w:rPr>
+          <w:sz w:val="28"/>
+          <w:lang w:val="bg-BG"/>
+        </w:rPr>
+        <w:t>-</w:t>
+      </w:r>
+      <w:proofErr w:type="spellStart"/>
+      <w:r>
+        <w:rPr>
+          <w:sz w:val="28"/>
+        </w:rPr>
+        <w:t>i</w:t>
+      </w:r>
+      <w:proofErr w:type="spellEnd"/>
+      <w:r>
+        <w:rPr>
+          <w:sz w:val="28"/>
+          <w:lang w:val="bg-BG"/>
+        </w:rPr>
+        <w:t xml:space="preserve"> или --</w:t>
+      </w:r>
+      <w:r>
+        <w:rPr>
+          <w:sz w:val="28"/>
+        </w:rPr>
+        <w:t>input</w:t>
+      </w:r>
+      <w:r>
+        <w:rPr>
+          <w:sz w:val="28"/>
+          <w:lang w:val="bg-BG"/>
+        </w:rPr>
+        <w:t xml:space="preserve"> – Показват на програмата къде се намира входящият </w:t>
+      </w:r>
+      <w:r>
+        <w:rPr>
+          <w:sz w:val="28"/>
+        </w:rPr>
+        <w:t>ZIP</w:t>
+      </w:r>
+      <w:r>
+        <w:rPr>
+          <w:sz w:val="28"/>
+          <w:lang w:val="bg-BG"/>
+        </w:rPr>
+        <w:t xml:space="preserve"> архив</w:t>
+      </w:r>
+    </w:p>
+    <w:p>
+      <w:pPr>
+        <w:rPr>
+          <w:b/>
+          <w:sz w:val="28"/>
+          <w:lang w:val="bg-BG"/>
+        </w:rPr>
+      </w:pPr>
+      <w:r>
+        <w:rPr>
+          <w:sz w:val="28"/>
+          <w:lang w:val="bg-BG"/>
+        </w:rPr>
+        <w:t>-</w:t>
+      </w:r>
+      <w:r>
+        <w:rPr>
+          <w:sz w:val="28"/>
+        </w:rPr>
+        <w:t>d</w:t>
+      </w:r>
+      <w:r>
+        <w:rPr>
+          <w:sz w:val="28"/>
+          <w:lang w:val="bg-BG"/>
+        </w:rPr>
+        <w:t xml:space="preserve"> или --</w:t>
+      </w:r>
+      <w:r>
+        <w:rPr>
+          <w:sz w:val="28"/>
+        </w:rPr>
+        <w:t>directory</w:t>
+      </w:r>
+      <w:r>
+        <w:rPr>
+          <w:sz w:val="28"/>
+          <w:lang w:val="bg-BG"/>
+        </w:rPr>
+        <w:t xml:space="preserve"> – Указва директория в която програмата ще съхранява временни файлове. </w:t>
+      </w:r>
+      <w:r>
+        <w:rPr>
+          <w:b/>
+          <w:sz w:val="28"/>
+          <w:lang w:val="bg-BG"/>
+        </w:rPr>
+        <w:t>ДИРЕКТОРИЯТА СЕ ПОЧИСТВА РЕКУРСИВНО АКО НЕ Е ПРАЗНА</w:t>
+      </w:r>
       <w:bookmarkStart w:id="0" w:name="_GoBack"/>
       <w:bookmarkEnd w:id="0"/>
-      <w:proofErr w:type="spellStart"/>
-      <w:r>
-        <w:rPr>
-          <w:sz w:val="36"/>
-          <w:szCs w:val="36"/>
-          <w:lang w:val="bg-BG"/>
-        </w:rPr>
-        <w:t>oerseDataConvert</w:t>
-      </w:r>
-      <w:proofErr w:type="spellEnd"/>
-    </w:p>
-    <w:p>
-      <w:pPr>
-        <w:jc w:val="center"/>
-        <w:rPr>
-          <w:sz w:val="36"/>
-          <w:szCs w:val="36"/>
-          <w:lang w:val="bg-BG"/>
-        </w:rPr>
-      </w:pPr>
-    </w:p>
-    <w:p>
-      <w:pPr>
-        <w:jc w:val="center"/>
-        <w:rPr>
-          <w:sz w:val="36"/>
-          <w:szCs w:val="36"/>
-          <w:lang w:val="bg-BG"/>
-        </w:rPr>
-      </w:pPr>
-    </w:p>
-    <w:p>
-      <w:pPr>
-        <w:jc w:val="center"/>
-        <w:rPr>
-          <w:sz w:val="36"/>
-          <w:szCs w:val="36"/>
-          <w:lang w:val="bg-BG"/>
-        </w:rPr>
-      </w:pPr>
-    </w:p>
-    <w:p>
-      <w:pPr>
-        <w:jc w:val="center"/>
-        <w:rPr>
-          <w:sz w:val="36"/>
-          <w:szCs w:val="36"/>
-          <w:lang w:val="bg-BG"/>
-        </w:rPr>
-      </w:pPr>
-      <w:r>
-        <w:rPr>
-          <w:sz w:val="36"/>
-          <w:szCs w:val="36"/>
-          <w:lang w:val="bg-BG"/>
-        </w:rPr>
-        <w:t>Изготвили:</w:t>
-      </w:r>
-      <w:r>
-        <w:rPr>
-          <w:sz w:val="36"/>
-          <w:szCs w:val="36"/>
-          <w:lang w:val="bg-BG"/>
-        </w:rPr>
-        <w:t xml:space="preserve"> Деян Делчев и Димитър Бялков</w:t>
-      </w:r>
-    </w:p>
-    <w:p>
-      <w:pPr>
-        <w:jc w:val="center"/>
-        <w:rPr>
-          <w:sz w:val="36"/>
-          <w:szCs w:val="36"/>
-          <w:lang w:val="bg-BG"/>
-        </w:rPr>
-      </w:pPr>
-    </w:p>
-    <w:p>
-      <w:pPr>
-        <w:jc w:val="center"/>
-        <w:rPr>
-          <w:sz w:val="36"/>
-          <w:szCs w:val="36"/>
-          <w:lang w:val="bg-BG"/>
-        </w:rPr>
-      </w:pPr>
-    </w:p>
-    <w:p>
-      <w:pPr>
-        <w:jc w:val="center"/>
-        <w:rPr>
-          <w:sz w:val="36"/>
-          <w:szCs w:val="36"/>
-          <w:lang w:val="bg-BG"/>
-        </w:rPr>
-      </w:pPr>
-    </w:p>
-    <w:p>
-      <w:pPr>
-        <w:jc w:val="center"/>
-        <w:rPr>
-          <w:sz w:val="36"/>
-          <w:szCs w:val="36"/>
-          <w:lang w:val="bg-BG"/>
-        </w:rPr>
-      </w:pPr>
-    </w:p>
-    <w:p>
-      <w:pPr>
-        <w:jc w:val="center"/>
-        <w:rPr>
-          <w:sz w:val="36"/>
-          <w:szCs w:val="36"/>
-          <w:lang w:val="bg-BG"/>
-        </w:rPr>
-      </w:pPr>
-    </w:p>
-    <w:p>
-      <w:pPr>
-        <w:jc w:val="center"/>
-        <w:rPr>
-          <w:sz w:val="36"/>
-          <w:szCs w:val="36"/>
-          <w:lang w:val="bg-BG"/>
-        </w:rPr>
-      </w:pPr>
-    </w:p>
-    <w:p>
-      <w:pPr>
-        <w:rPr>
-          <w:sz w:val="36"/>
-          <w:szCs w:val="36"/>
-          <w:lang w:val="bg-BG"/>
-        </w:rPr>
-      </w:pPr>
-      <w:r>
-        <w:rPr>
-          <w:sz w:val="36"/>
-          <w:szCs w:val="36"/>
-          <w:lang w:val="bg-BG"/>
-        </w:rPr>
-        <w:br w:type="page"/>
+    </w:p>
+    <w:p>
+      <w:pPr>
+        <w:rPr>
+          <w:sz w:val="28"/>
+          <w:lang w:val="bg-BG"/>
+        </w:rPr>
+      </w:pPr>
+      <w:r>
+        <w:rPr>
+          <w:sz w:val="28"/>
+          <w:lang w:val="bg-BG"/>
+        </w:rPr>
+        <w:t>-</w:t>
+      </w:r>
+      <w:r>
+        <w:rPr>
+          <w:sz w:val="28"/>
+        </w:rPr>
+        <w:t>o</w:t>
+      </w:r>
+      <w:r>
+        <w:rPr>
+          <w:sz w:val="28"/>
+          <w:lang w:val="bg-BG"/>
+        </w:rPr>
+        <w:t xml:space="preserve"> или --</w:t>
+      </w:r>
+      <w:r>
+        <w:rPr>
+          <w:sz w:val="28"/>
+        </w:rPr>
+        <w:t>output</w:t>
+      </w:r>
+      <w:r>
+        <w:rPr>
+          <w:sz w:val="28"/>
+          <w:lang w:val="bg-BG"/>
+        </w:rPr>
+        <w:t xml:space="preserve"> – Задава директория, в която се извеждат конвертираните данни</w:t>
+      </w:r>
+    </w:p>
+    <w:p>
+      <w:pPr>
+        <w:rPr>
+          <w:sz w:val="28"/>
+          <w:lang w:val="bg-BG"/>
+        </w:rPr>
+      </w:pPr>
+      <w:r>
+        <w:rPr>
+          <w:sz w:val="28"/>
+          <w:lang w:val="bg-BG"/>
+        </w:rPr>
+        <w:t>-t или --</w:t>
+      </w:r>
+      <w:r>
+        <w:rPr>
+          <w:sz w:val="28"/>
+        </w:rPr>
+        <w:t>tags</w:t>
+      </w:r>
+      <w:r>
+        <w:rPr>
+          <w:sz w:val="28"/>
+          <w:lang w:val="bg-BG"/>
+        </w:rPr>
+        <w:t xml:space="preserve"> – Указва мястото на файла </w:t>
+      </w:r>
+      <w:r>
+        <w:rPr>
+          <w:sz w:val="28"/>
+        </w:rPr>
+        <w:t>tags</w:t>
+      </w:r>
+      <w:r>
+        <w:rPr>
+          <w:sz w:val="28"/>
+          <w:lang w:val="bg-BG"/>
+        </w:rPr>
+        <w:t>.</w:t>
+      </w:r>
+      <w:r>
+        <w:rPr>
+          <w:sz w:val="28"/>
+        </w:rPr>
+        <w:t>txt</w:t>
+      </w:r>
+      <w:r>
+        <w:rPr>
+          <w:sz w:val="28"/>
+          <w:lang w:val="bg-BG"/>
+        </w:rPr>
+        <w:t xml:space="preserve">, в който се съдържат изискванията за таговете – техния номер, тяхното име и техните ограничения, ако има такива. Незадължително, ако програмата и </w:t>
+      </w:r>
+      <w:r>
+        <w:rPr>
+          <w:sz w:val="28"/>
+        </w:rPr>
+        <w:t>tags</w:t>
+      </w:r>
+      <w:r>
+        <w:rPr>
+          <w:sz w:val="28"/>
+          <w:lang w:val="bg-BG"/>
+        </w:rPr>
+        <w:t>.</w:t>
+      </w:r>
+      <w:r>
+        <w:rPr>
+          <w:sz w:val="28"/>
+        </w:rPr>
+        <w:t>txt</w:t>
+      </w:r>
+      <w:r>
+        <w:rPr>
+          <w:sz w:val="28"/>
+          <w:lang w:val="bg-BG"/>
+        </w:rPr>
+        <w:t xml:space="preserve"> са в една директория.</w:t>
+      </w:r>
+    </w:p>
+    <w:p>
+      <w:pPr>
+        <w:rPr>
+          <w:sz w:val="28"/>
+          <w:lang w:val="bg-BG"/>
+        </w:rPr>
+      </w:pPr>
+      <w:r>
+        <w:rPr>
+          <w:sz w:val="28"/>
+          <w:lang w:val="bg-BG"/>
+        </w:rPr>
+        <w:t>-</w:t>
+      </w:r>
+      <w:r>
+        <w:rPr>
+          <w:sz w:val="28"/>
+        </w:rPr>
+        <w:t>h</w:t>
+      </w:r>
+      <w:r>
+        <w:rPr>
+          <w:sz w:val="28"/>
+          <w:lang w:val="bg-BG"/>
+        </w:rPr>
+        <w:t xml:space="preserve"> или --</w:t>
+      </w:r>
+      <w:r>
+        <w:rPr>
+          <w:sz w:val="28"/>
+        </w:rPr>
+        <w:t>help</w:t>
+      </w:r>
+      <w:r>
+        <w:rPr>
+          <w:sz w:val="28"/>
+          <w:lang w:val="bg-BG"/>
+        </w:rPr>
+        <w:t xml:space="preserve"> – Отпечатва информация за програмата, версия, автори и изисквани параметри</w:t>
       </w:r>
     </w:p>
     <w:p>
@@ -248,7 +550,6 @@
           <w:szCs w:val="48"/>
           <w:lang w:val="bg-BG"/>
         </w:rPr>
-        <w:lastRenderedPageBreak/>
         <w:t>Структура на програмата:</w:t>
       </w:r>
     </w:p>
@@ -261,13 +562,23 @@
           <w:lang w:val="bg-BG"/>
         </w:rPr>
       </w:pPr>
-      <w:r>
-        <w:rPr>
-          <w:sz w:val="28"/>
-          <w:szCs w:val="28"/>
-          <w:lang w:val="bg-BG"/>
-        </w:rPr>
-        <w:t>Прогарама та състои от:</w:t>
+      <w:proofErr w:type="spellStart"/>
+      <w:r>
+        <w:rPr>
+          <w:sz w:val="28"/>
+          <w:szCs w:val="28"/>
+          <w:lang w:val="bg-BG"/>
+        </w:rPr>
+        <w:t>Прогарамата</w:t>
+      </w:r>
+      <w:proofErr w:type="spellEnd"/>
+      <w:r>
+        <w:rPr>
+          <w:sz w:val="28"/>
+          <w:szCs w:val="28"/>
+          <w:lang w:val="bg-BG"/>
+        </w:rPr>
+        <w:t xml:space="preserve"> състои от:</w:t>
       </w:r>
     </w:p>
     <w:p>
@@ -539,6 +850,7 @@
           <w:szCs w:val="28"/>
           <w:lang w:val="bg-BG"/>
         </w:rPr>
+        <w:lastRenderedPageBreak/>
         <w:t>900#01|204#J|008#Raiffeisen Schweiz Genossenschaft|205#130355|206#111205|460#Raiffeisen Schweiz Genossenschaft|207#Raiffeisen Schweiz Genossenschaft#Raiffeisenplatz 4##St. Gallen, CH-SG 9001#Switzerland|208#socialmedia@raiffeisen.ch|209#41 71 225 88 88|210#www.raiffeisen.ch|451#5299006GIHQ1ELISCV48</w:t>
       </w:r>
     </w:p>
@@ -899,16 +1211,7 @@
           <w:szCs w:val="28"/>
           <w:lang w:val="bg-BG"/>
         </w:rPr>
-        <w:t xml:space="preserve">При неправилен таг или </w:t>
-      </w:r>
-      <w:r>
-        <w:rPr>
-          <w:sz w:val="28"/>
-          <w:szCs w:val="28"/>
-          <w:lang w:val="bg-BG"/>
-        </w:rPr>
-        <w:lastRenderedPageBreak/>
-        <w:t xml:space="preserve">неправилна стойност се хвърля подходящ </w:t>
+        <w:t xml:space="preserve">При неправилен таг или неправилна стойност се хвърля подходящ </w:t>
       </w:r>
       <w:proofErr w:type="spellStart"/>
       <w:r>
@@ -1220,6 +1523,7 @@
           <w:szCs w:val="28"/>
           <w:lang w:val="bg-BG"/>
         </w:rPr>
+        <w:lastRenderedPageBreak/>
         <w:t>451:TUKDD90GPC79G1KOE162</w:t>
       </w:r>
     </w:p>
@@ -1866,7 +2170,6 @@
           <w:szCs w:val="36"/>
           <w:lang w:val="bg-BG"/>
         </w:rPr>
-        <w:lastRenderedPageBreak/>
         <w:t xml:space="preserve">Записващ клас – </w:t>
       </w:r>
       <w:r>
@@ -3009,7 +3312,7 @@
   <a:extraClrSchemeLst/>
   <a:extLst>
     <a:ext uri="{05A4C25C-085E-4340-85A3-A5531E510DB2}">
-      <thm15:themeFamily xmlns:thm15="http://schemas.microsoft.com/office/thememl/2012/main" xmlns="" name="Office Theme" id="{62F939B6-93AF-4DB8-9C6B-D6C7DFDC589F}" vid="{4A3C46E8-61CC-4603-A589-7422A47A8E4A}"/>
+      <thm15:themeFamily xmlns="" xmlns:thm15="http://schemas.microsoft.com/office/thememl/2012/main" name="Office Theme" id="{62F939B6-93AF-4DB8-9C6B-D6C7DFDC589F}" vid="{4A3C46E8-61CC-4603-A589-7422A47A8E4A}"/>
     </a:ext>
   </a:extLst>
 </a:theme>
@@ -3020,7 +3323,7 @@
 </file>
 
 <file path=customXml/itemProps1.xml><?xml version="1.0" encoding="utf-8"?>
-<ds:datastoreItem xmlns:ds="http://schemas.openxmlformats.org/officeDocument/2006/customXml" ds:itemID="{39B829E8-F8B8-45B2-989E-AC73CAA859D2}">
+<ds:datastoreItem xmlns:ds="http://schemas.openxmlformats.org/officeDocument/2006/customXml" ds:itemID="{B3FF71B4-ACCA-4FE6-ACB2-0FC03D2E938A}">
   <ds:schemaRefs>
     <ds:schemaRef ds:uri="http://schemas.openxmlformats.org/officeDocument/2006/bibliography"/>
   </ds:schemaRefs>

</xml_diff>

<commit_message>
Execution time and warnings
</commit_message>
<xml_diff>
--- a/BoerseDataConvert/Документация.docx
+++ b/BoerseDataConvert/Документация.docx
@@ -1013,8 +1013,6 @@
         </w:rPr>
         <w:t>ДИРЕКТОРИЯТА СЕ ПОЧИСТВА РЕКУРСИВНО АКО НЕ Е ПРАЗНА</w:t>
       </w:r>
-      <w:bookmarkStart w:id="1" w:name="_GoBack"/>
-      <w:bookmarkEnd w:id="1"/>
     </w:p>
     <w:p>
       <w:pPr>
@@ -1141,8 +1139,16 @@
       <w:pPr>
         <w:rPr>
           <w:sz w:val="28"/>
-        </w:rPr>
-      </w:pPr>
+          <w:lang w:val="bg-BG"/>
+        </w:rPr>
+      </w:pPr>
+      <w:r>
+        <w:rPr>
+          <w:sz w:val="28"/>
+          <w:lang w:val="bg-BG"/>
+        </w:rPr>
+        <w:t xml:space="preserve">-?, </w:t>
+      </w:r>
       <w:r>
         <w:rPr>
           <w:sz w:val="28"/>
@@ -1186,7 +1192,7 @@
           <w:lang w:val="bg-BG"/>
         </w:rPr>
       </w:pPr>
-      <w:bookmarkStart w:id="2" w:name="_Toc77064968"/>
+      <w:bookmarkStart w:id="1" w:name="_Toc77064968"/>
       <w:r>
         <w:rPr>
           <w:sz w:val="48"/>
@@ -1195,7 +1201,7 @@
         </w:rPr>
         <w:t>Структура на програмата</w:t>
       </w:r>
-      <w:bookmarkEnd w:id="2"/>
+      <w:bookmarkEnd w:id="1"/>
     </w:p>
     <w:p>
       <w:pPr>
@@ -1433,7 +1439,7 @@
           <w:lang w:val="bg-BG"/>
         </w:rPr>
       </w:pPr>
-      <w:bookmarkStart w:id="3" w:name="_Toc77064969"/>
+      <w:bookmarkStart w:id="2" w:name="_Toc77064969"/>
       <w:r>
         <w:rPr>
           <w:sz w:val="36"/>
@@ -1457,7 +1463,7 @@
         </w:rPr>
         <w:t>Record</w:t>
       </w:r>
-      <w:bookmarkEnd w:id="3"/>
+      <w:bookmarkEnd w:id="2"/>
     </w:p>
     <w:p>
       <w:pPr>
@@ -2015,7 +2021,7 @@
           <w:lang w:val="bg-BG"/>
         </w:rPr>
       </w:pPr>
-      <w:bookmarkStart w:id="4" w:name="_Toc77064970"/>
+      <w:bookmarkStart w:id="3" w:name="_Toc77064970"/>
       <w:proofErr w:type="spellStart"/>
       <w:r>
         <w:rPr>
@@ -2025,7 +2031,7 @@
         </w:rPr>
         <w:t>TagsTable</w:t>
       </w:r>
-      <w:bookmarkEnd w:id="4"/>
+      <w:bookmarkEnd w:id="3"/>
       <w:proofErr w:type="spellEnd"/>
     </w:p>
     <w:p>
@@ -2166,7 +2172,7 @@
           <w:lang w:val="bg-BG"/>
         </w:rPr>
       </w:pPr>
-      <w:bookmarkStart w:id="5" w:name="_Toc77064971"/>
+      <w:bookmarkStart w:id="4" w:name="_Toc77064971"/>
       <w:proofErr w:type="spellStart"/>
       <w:r>
         <w:rPr>
@@ -2176,7 +2182,7 @@
         </w:rPr>
         <w:t>RecordController</w:t>
       </w:r>
-      <w:bookmarkEnd w:id="5"/>
+      <w:bookmarkEnd w:id="4"/>
       <w:proofErr w:type="spellEnd"/>
     </w:p>
     <w:p>
@@ -3691,7 +3697,7 @@
           <w:szCs w:val="36"/>
         </w:rPr>
       </w:pPr>
-      <w:bookmarkStart w:id="6" w:name="_Toc77064972"/>
+      <w:bookmarkStart w:id="5" w:name="_Toc77064972"/>
       <w:r>
         <w:rPr>
           <w:sz w:val="36"/>
@@ -3707,62 +3713,65 @@
         </w:rPr>
         <w:t>Reader</w:t>
       </w:r>
+      <w:bookmarkEnd w:id="5"/>
+    </w:p>
+    <w:p>
+      <w:pPr>
+        <w:rPr>
+          <w:sz w:val="28"/>
+          <w:szCs w:val="28"/>
+          <w:lang w:val="bg-BG"/>
+        </w:rPr>
+      </w:pPr>
+      <w:proofErr w:type="gramStart"/>
+      <w:r>
+        <w:rPr>
+          <w:sz w:val="28"/>
+          <w:szCs w:val="28"/>
+        </w:rPr>
+        <w:t>Reader</w:t>
+      </w:r>
+      <w:r>
+        <w:rPr>
+          <w:sz w:val="28"/>
+          <w:szCs w:val="28"/>
+          <w:lang w:val="bg-BG"/>
+        </w:rPr>
+        <w:t xml:space="preserve"> обхожда всички файлове и превръща всеки ред</w:t>
+      </w:r>
+      <w:r>
+        <w:rPr>
+          <w:sz w:val="28"/>
+          <w:szCs w:val="28"/>
+          <w:lang w:val="bg-BG"/>
+        </w:rPr>
+        <w:t xml:space="preserve"> (</w:t>
+      </w:r>
+      <w:r>
+        <w:rPr>
+          <w:sz w:val="28"/>
+          <w:szCs w:val="28"/>
+          <w:lang w:val="bg-BG"/>
+        </w:rPr>
+        <w:t xml:space="preserve">с изключение на първия и последния) </w:t>
+      </w:r>
+      <w:r>
+        <w:rPr>
+          <w:sz w:val="28"/>
+          <w:szCs w:val="28"/>
+          <w:lang w:val="bg-BG"/>
+        </w:rPr>
+        <w:t xml:space="preserve">в </w:t>
+      </w:r>
+      <w:r>
+        <w:rPr>
+          <w:sz w:val="28"/>
+          <w:szCs w:val="28"/>
+        </w:rPr>
+        <w:t>Record.</w:t>
+      </w:r>
+      <w:bookmarkStart w:id="6" w:name="_GoBack"/>
       <w:bookmarkEnd w:id="6"/>
-    </w:p>
-    <w:p>
-      <w:pPr>
-        <w:rPr>
-          <w:sz w:val="28"/>
-          <w:szCs w:val="28"/>
-        </w:rPr>
-      </w:pPr>
-      <w:proofErr w:type="gramStart"/>
-      <w:r>
-        <w:rPr>
-          <w:sz w:val="28"/>
-          <w:szCs w:val="28"/>
-        </w:rPr>
-        <w:t>Reader</w:t>
-      </w:r>
-      <w:r>
-        <w:rPr>
-          <w:sz w:val="28"/>
-          <w:szCs w:val="28"/>
-          <w:lang w:val="bg-BG"/>
-        </w:rPr>
-        <w:t xml:space="preserve"> обхожда всички файлове и превръща всеки ред</w:t>
-      </w:r>
-      <w:r>
-        <w:rPr>
-          <w:sz w:val="28"/>
-          <w:szCs w:val="28"/>
-          <w:lang w:val="bg-BG"/>
-        </w:rPr>
-        <w:t xml:space="preserve"> (</w:t>
-      </w:r>
-      <w:r>
-        <w:rPr>
-          <w:sz w:val="28"/>
-          <w:szCs w:val="28"/>
-          <w:lang w:val="bg-BG"/>
-        </w:rPr>
-        <w:t xml:space="preserve">с изключение на първия и последния) </w:t>
-      </w:r>
-      <w:r>
-        <w:rPr>
-          <w:sz w:val="28"/>
-          <w:szCs w:val="28"/>
-          <w:lang w:val="bg-BG"/>
-        </w:rPr>
-        <w:t xml:space="preserve">в </w:t>
-      </w:r>
-      <w:r>
-        <w:rPr>
-          <w:sz w:val="28"/>
-          <w:szCs w:val="28"/>
-        </w:rPr>
-        <w:t>Record.</w:t>
-      </w:r>
       <w:proofErr w:type="gramEnd"/>
     </w:p>
     <w:sectPr>
@@ -3833,7 +3842,7 @@
             <w:noProof/>
             <w:lang w:val="bg-BG"/>
           </w:rPr>
-          <w:t>2</w:t>
+          <w:t>1</w:t>
         </w:r>
         <w:r>
           <w:fldChar w:fldCharType="end"/>
@@ -5068,7 +5077,7 @@
   </w:compat>
   <w:rsids>
     <w:rsidRoot w:val="00FC524A"/>
-    <w:rsid w:val="00F23579"/>
+    <w:rsid w:val="008A58A2"/>
     <w:rsid w:val="00FC524A"/>
   </w:rsids>
   <m:mathPr>
@@ -5826,7 +5835,7 @@
 </file>
 
 <file path=customXml/itemProps1.xml><?xml version="1.0" encoding="utf-8"?>
-<ds:datastoreItem xmlns:ds="http://schemas.openxmlformats.org/officeDocument/2006/customXml" ds:itemID="{F13662C0-69BE-4970-9BF4-49F0507C6846}">
+<ds:datastoreItem xmlns:ds="http://schemas.openxmlformats.org/officeDocument/2006/customXml" ds:itemID="{A6751CF9-EE97-448D-B57D-443EBAF459B7}">
   <ds:schemaRefs>
     <ds:schemaRef ds:uri="http://schemas.openxmlformats.org/officeDocument/2006/bibliography"/>
   </ds:schemaRefs>

</xml_diff>